<commit_message>
vault backup: 2023-11-27 13:26:17
</commit_message>
<xml_diff>
--- a/Vakken/Woorden als wapens/Weekopdrachten/Weekopdracht week 10(DOC).docx
+++ b/Vakken/Woorden als wapens/Weekopdrachten/Weekopdracht week 10(DOC).docx
@@ -5,12 +5,12 @@
     <w:p>
       <w:pPr>
         <w:rPr>
-          <w:lang w:val="en-US"/>
-        </w:rPr>
-      </w:pPr>
-      <w:r>
-        <w:rPr>
-          <w:lang w:val="en-US"/>
+          <w:lang w:val="nl-NL"/>
+        </w:rPr>
+      </w:pPr>
+      <w:r>
+        <w:rPr>
+          <w:lang w:val="nl-NL"/>
         </w:rPr>
         <w:t>Week 10 opdracht: Effecten door combinaties van stijlmiddelen</w:t>
       </w:r>
@@ -18,7 +18,7 @@
     <w:p>
       <w:pPr>
         <w:rPr>
-          <w:lang w:val="en-US"/>
+          <w:lang w:val="nl-NL"/>
         </w:rPr>
       </w:pPr>
     </w:p>
@@ -30,12 +30,12 @@
           <w:numId w:val="1"/>
         </w:numPr>
         <w:rPr>
-          <w:lang w:val="en-US"/>
-        </w:rPr>
-      </w:pPr>
-      <w:r>
-        <w:rPr>
-          <w:lang w:val="en-US"/>
+          <w:lang w:val="nl-NL"/>
+        </w:rPr>
+      </w:pPr>
+      <w:r>
+        <w:rPr>
+          <w:lang w:val="nl-NL"/>
         </w:rPr>
         <w:t>Discussiepunt:</w:t>
       </w:r>
@@ -43,21 +43,103 @@
     <w:p>
       <w:pPr>
         <w:rPr>
-          <w:lang w:val="en-US"/>
-        </w:rPr>
-      </w:pPr>
+          <w:lang w:val="nl-NL"/>
+        </w:rPr>
+      </w:pPr>
+      <w:r>
+        <w:rPr>
+          <w:lang w:val="nl-NL"/>
+        </w:rPr>
+        <w:t>Je formuleert een stelling over de inhoud zelf: ‘de auteur bewe</w:t>
+      </w:r>
+      <w:r>
+        <w:rPr>
+          <w:lang w:val="nl-NL"/>
+        </w:rPr>
+        <w:t>ert</w:t>
+      </w:r>
+      <w:r>
+        <w:rPr>
+          <w:lang w:val="nl-NL"/>
+        </w:rPr>
+        <w:t xml:space="preserve"> dat</w:t>
+      </w:r>
+      <w:r>
+        <w:rPr>
+          <w:lang w:val="nl-NL"/>
+        </w:rPr>
+        <w:t xml:space="preserve"> door gebrek aan tijd/mankracht niet meerdere of andere casussen kunnen  behandelen. </w:t>
+      </w:r>
+      <w:r>
+        <w:rPr>
+          <w:lang w:val="nl-NL"/>
+        </w:rPr>
+        <w:t xml:space="preserve">Maar ik </w:t>
+      </w:r>
+      <w:r>
+        <w:rPr>
+          <w:lang w:val="nl-NL"/>
+        </w:rPr>
+        <w:t xml:space="preserve">denk dat de Algemene politieke beschouwing wel een </w:t>
+      </w:r>
     </w:p>
     <w:p>
       <w:pPr>
         <w:rPr>
-          <w:lang w:val="en-US"/>
-        </w:rPr>
-      </w:pPr>
+          <w:lang w:val="nl-NL"/>
+        </w:rPr>
+      </w:pPr>
+      <w:r>
+        <w:rPr>
+          <w:lang w:val="nl-NL"/>
+        </w:rPr>
+        <w:t>Interessant hoe de tweespraak in dit artikel komt, verschil tussen de twee publiekstypes, met een autonome posit</w:t>
+      </w:r>
+      <w:r>
+        <w:rPr>
+          <w:lang w:val="nl-NL"/>
+        </w:rPr>
+        <w:t>ie (</w:t>
+      </w:r>
+      <w:proofErr w:type="spellStart"/>
+      <w:r>
+        <w:rPr>
+          <w:lang w:val="nl-NL"/>
+        </w:rPr>
+        <w:t>haagse</w:t>
+      </w:r>
+      <w:proofErr w:type="spellEnd"/>
+      <w:r>
+        <w:rPr>
+          <w:lang w:val="nl-NL"/>
+        </w:rPr>
+        <w:t xml:space="preserve"> </w:t>
+      </w:r>
+      <w:proofErr w:type="spellStart"/>
+      <w:r>
+        <w:rPr>
+          <w:lang w:val="nl-NL"/>
+        </w:rPr>
+        <w:t>collegas</w:t>
+      </w:r>
+      <w:proofErr w:type="spellEnd"/>
+      <w:r>
+        <w:rPr>
+          <w:lang w:val="nl-NL"/>
+        </w:rPr>
+        <w:t>)</w:t>
+      </w:r>
+      <w:r>
+        <w:rPr>
+          <w:lang w:val="nl-NL"/>
+        </w:rPr>
+        <w:t xml:space="preserve"> en een representerende taak (samenleving)</w:t>
+      </w:r>
     </w:p>
     <w:p>
       <w:pPr>
         <w:rPr>
-          <w:lang w:val="en-US"/>
+          <w:lang w:val="nl-NL"/>
         </w:rPr>
       </w:pPr>
     </w:p>
@@ -69,12 +151,12 @@
           <w:numId w:val="1"/>
         </w:numPr>
         <w:rPr>
-          <w:lang w:val="en-US"/>
-        </w:rPr>
-      </w:pPr>
-      <w:r>
-        <w:rPr>
-          <w:lang w:val="en-US"/>
+          <w:lang w:val="nl-NL"/>
+        </w:rPr>
+      </w:pPr>
+      <w:r>
+        <w:rPr>
+          <w:lang w:val="nl-NL"/>
         </w:rPr>
         <w:t>Opdracht</w:t>
       </w:r>
@@ -87,12 +169,12 @@
           <w:numId w:val="3"/>
         </w:numPr>
         <w:rPr>
-          <w:lang w:val="en-US"/>
-        </w:rPr>
-      </w:pPr>
-      <w:r>
-        <w:rPr>
-          <w:lang w:val="en-US"/>
+          <w:lang w:val="nl-NL"/>
+        </w:rPr>
+      </w:pPr>
+      <w:r>
+        <w:rPr>
+          <w:lang w:val="nl-NL"/>
         </w:rPr>
         <w:t>Ja</w:t>
       </w:r>
@@ -105,12 +187,12 @@
           <w:numId w:val="3"/>
         </w:numPr>
         <w:rPr>
-          <w:lang w:val="en-US"/>
-        </w:rPr>
-      </w:pPr>
-      <w:r>
-        <w:rPr>
-          <w:lang w:val="en-US"/>
+          <w:lang w:val="nl-NL"/>
+        </w:rPr>
+      </w:pPr>
+      <w:r>
+        <w:rPr>
+          <w:lang w:val="nl-NL"/>
         </w:rPr>
         <w:t>Ja</w:t>
       </w:r>
@@ -123,12 +205,12 @@
           <w:numId w:val="3"/>
         </w:numPr>
         <w:rPr>
-          <w:lang w:val="en-US"/>
-        </w:rPr>
-      </w:pPr>
-      <w:r>
-        <w:rPr>
-          <w:lang w:val="en-US"/>
+          <w:lang w:val="nl-NL"/>
+        </w:rPr>
+      </w:pPr>
+      <w:r>
+        <w:rPr>
+          <w:lang w:val="nl-NL"/>
         </w:rPr>
         <w:t>ja</w:t>
       </w:r>

</xml_diff>

<commit_message>
vault backup: 2023-11-27 13:36:17
</commit_message>
<xml_diff>
--- a/Vakken/Woorden als wapens/Weekopdrachten/Weekopdracht week 10(DOC).docx
+++ b/Vakken/Woorden als wapens/Weekopdrachten/Weekopdracht week 10(DOC).docx
@@ -50,7 +50,64 @@
         <w:rPr>
           <w:lang w:val="nl-NL"/>
         </w:rPr>
-        <w:t>Je formuleert een stelling over de inhoud zelf: ‘de auteur bewe</w:t>
+        <w:t>Je formuleert een stelling over de inhoud zelf</w:t>
+      </w:r>
+      <w:r>
+        <w:rPr>
+          <w:lang w:val="nl-NL"/>
+        </w:rPr>
+        <w:t xml:space="preserve"> (</w:t>
+      </w:r>
+      <w:r>
+        <w:rPr>
+          <w:lang w:val="nl-NL"/>
+        </w:rPr>
+        <w:t xml:space="preserve">Taalkundig-stilistische analyse: de casus Wilders / </w:t>
+      </w:r>
+      <w:proofErr w:type="spellStart"/>
+      <w:r>
+        <w:rPr>
+          <w:lang w:val="nl-NL"/>
+        </w:rPr>
+        <w:t>Pechtold</w:t>
+      </w:r>
+      <w:proofErr w:type="spellEnd"/>
+      <w:r>
+        <w:rPr>
+          <w:lang w:val="nl-NL"/>
+        </w:rPr>
+        <w:t>)</w:t>
+      </w:r>
+      <w:r>
+        <w:rPr>
+          <w:lang w:val="nl-NL"/>
+        </w:rPr>
+        <w:t xml:space="preserve">: </w:t>
+      </w:r>
+    </w:p>
+    <w:p>
+      <w:pPr>
+        <w:rPr>
+          <w:lang w:val="nl-NL"/>
+        </w:rPr>
+      </w:pPr>
+      <w:r>
+        <w:rPr>
+          <w:lang w:val="nl-NL"/>
+        </w:rPr>
+        <w:t>‘</w:t>
+      </w:r>
+      <w:r>
+        <w:rPr>
+          <w:lang w:val="nl-NL"/>
+        </w:rPr>
+        <w:t>U</w:t>
+      </w:r>
+      <w:r>
+        <w:rPr>
+          <w:lang w:val="nl-NL"/>
+        </w:rPr>
+        <w:t xml:space="preserve"> bewe</w:t>
       </w:r>
       <w:r>
         <w:rPr>
@@ -68,7 +125,31 @@
         <w:rPr>
           <w:lang w:val="nl-NL"/>
         </w:rPr>
-        <w:t xml:space="preserve"> door gebrek aan tijd/mankracht niet meerdere of andere casussen kunnen  behandelen. </w:t>
+        <w:t xml:space="preserve"> door gebrek aan tijd/mankracht niet meerdere of andere casussen </w:t>
+      </w:r>
+      <w:r>
+        <w:rPr>
+          <w:lang w:val="nl-NL"/>
+        </w:rPr>
+        <w:t xml:space="preserve">heeft </w:t>
+      </w:r>
+      <w:r>
+        <w:rPr>
+          <w:lang w:val="nl-NL"/>
+        </w:rPr>
+        <w:t>kunnen behandelen</w:t>
+      </w:r>
+      <w:r>
+        <w:rPr>
+          <w:lang w:val="nl-NL"/>
+        </w:rPr>
+        <w:t xml:space="preserve"> naast APB 2008 &amp; 2009</w:t>
+      </w:r>
+      <w:r>
+        <w:rPr>
+          <w:lang w:val="nl-NL"/>
+        </w:rPr>
+        <w:t xml:space="preserve">. </w:t>
       </w:r>
       <w:r>
         <w:rPr>
@@ -82,58 +163,107 @@
         </w:rPr>
         <w:t xml:space="preserve">denk dat de Algemene politieke beschouwing wel een </w:t>
       </w:r>
-    </w:p>
-    <w:p>
-      <w:pPr>
-        <w:rPr>
-          <w:lang w:val="nl-NL"/>
-        </w:rPr>
-      </w:pPr>
-      <w:r>
-        <w:rPr>
-          <w:lang w:val="nl-NL"/>
-        </w:rPr>
-        <w:t>Interessant hoe de tweespraak in dit artikel komt, verschil tussen de twee publiekstypes, met een autonome posit</w:t>
-      </w:r>
-      <w:r>
-        <w:rPr>
-          <w:lang w:val="nl-NL"/>
-        </w:rPr>
-        <w:t>ie (</w:t>
-      </w:r>
-      <w:proofErr w:type="spellStart"/>
-      <w:r>
-        <w:rPr>
-          <w:lang w:val="nl-NL"/>
-        </w:rPr>
-        <w:t>haagse</w:t>
-      </w:r>
-      <w:proofErr w:type="spellEnd"/>
+      <w:r>
+        <w:rPr>
+          <w:lang w:val="nl-NL"/>
+        </w:rPr>
+        <w:t xml:space="preserve">significant belang heeft voor een populist, </w:t>
+      </w:r>
+      <w:r>
+        <w:rPr>
+          <w:lang w:val="nl-NL"/>
+        </w:rPr>
+        <w:t xml:space="preserve">namelijk: </w:t>
+      </w:r>
+      <w:r>
+        <w:rPr>
+          <w:lang w:val="nl-NL"/>
+        </w:rPr>
+        <w:t xml:space="preserve">om uitgezonden te worden. Dit zie je nu ook met </w:t>
+      </w:r>
+      <w:r>
+        <w:rPr>
+          <w:lang w:val="nl-NL"/>
+        </w:rPr>
+        <w:t>de</w:t>
+      </w:r>
       <w:r>
         <w:rPr>
           <w:lang w:val="nl-NL"/>
         </w:rPr>
         <w:t xml:space="preserve"> </w:t>
       </w:r>
-      <w:proofErr w:type="spellStart"/>
-      <w:r>
-        <w:rPr>
-          <w:lang w:val="nl-NL"/>
-        </w:rPr>
-        <w:t>collegas</w:t>
-      </w:r>
-      <w:proofErr w:type="spellEnd"/>
-      <w:r>
-        <w:rPr>
-          <w:lang w:val="nl-NL"/>
-        </w:rPr>
-        <w:t>)</w:t>
-      </w:r>
-      <w:r>
-        <w:rPr>
-          <w:lang w:val="nl-NL"/>
-        </w:rPr>
-        <w:t xml:space="preserve"> en een representerende taak (samenleving)</w:t>
+      <w:r>
+        <w:rPr>
+          <w:lang w:val="nl-NL"/>
+        </w:rPr>
+        <w:t>YouTube</w:t>
+      </w:r>
+      <w:r>
+        <w:rPr>
+          <w:lang w:val="nl-NL"/>
+        </w:rPr>
+        <w:t xml:space="preserve"> </w:t>
+      </w:r>
+      <w:r>
+        <w:rPr>
+          <w:lang w:val="nl-NL"/>
+        </w:rPr>
+        <w:t xml:space="preserve">Kamerdebat </w:t>
+      </w:r>
+      <w:r>
+        <w:rPr>
+          <w:lang w:val="nl-NL"/>
+        </w:rPr>
+        <w:t xml:space="preserve">filmpjes van o.a. FVD. Ik ben na dit onderzoek benieuwd of als je een niet voor heel </w:t>
+      </w:r>
+      <w:r>
+        <w:rPr>
+          <w:lang w:val="nl-NL"/>
+        </w:rPr>
+        <w:t>Nederland</w:t>
+      </w:r>
+      <w:r>
+        <w:rPr>
+          <w:lang w:val="nl-NL"/>
+        </w:rPr>
+        <w:t xml:space="preserve"> uitgezonden kamer debat bestudeerd er significante veranderingen zitten in de stijlkeuzes van Wilders. Sinds er </w:t>
+      </w:r>
+      <w:r>
+        <w:rPr>
+          <w:lang w:val="nl-NL"/>
+        </w:rPr>
+        <w:t>dan</w:t>
+      </w:r>
+      <w:r>
+        <w:rPr>
+          <w:lang w:val="nl-NL"/>
+        </w:rPr>
+        <w:t xml:space="preserve"> minder “incentives” zijn voor hem om het volk (die nu niet </w:t>
+      </w:r>
+      <w:r>
+        <w:rPr>
+          <w:lang w:val="nl-NL"/>
+        </w:rPr>
+        <w:t>meeluistert</w:t>
+      </w:r>
+      <w:r>
+        <w:rPr>
+          <w:lang w:val="nl-NL"/>
+        </w:rPr>
+        <w:t>) erbij te halen</w:t>
+      </w:r>
+      <w:r>
+        <w:rPr>
+          <w:lang w:val="nl-NL"/>
+        </w:rPr>
+        <w:t>, in de vorm van bijvoorbeeld inclusief ‘we’</w:t>
+      </w:r>
+      <w:r>
+        <w:rPr>
+          <w:lang w:val="nl-NL"/>
+        </w:rPr>
+        <w:t>.</w:t>
       </w:r>
     </w:p>
     <w:p>
@@ -163,10 +293,102 @@
     </w:p>
     <w:p>
       <w:pPr>
+        <w:rPr>
+          <w:lang w:val="nl-NL"/>
+        </w:rPr>
+      </w:pPr>
+      <w:r>
+        <w:rPr>
+          <w:lang w:val="nl-NL"/>
+        </w:rPr>
+        <w:t xml:space="preserve">A, </w:t>
+      </w:r>
+    </w:p>
+    <w:p>
+      <w:pPr>
+        <w:rPr>
+          <w:lang w:val="nl-NL"/>
+        </w:rPr>
+      </w:pPr>
+      <w:r>
+        <w:rPr>
+          <w:lang w:val="nl-NL"/>
+        </w:rPr>
+        <w:t>Wel of niet verwijzen naar kiezers</w:t>
+      </w:r>
+    </w:p>
+    <w:p>
+      <w:pPr>
+        <w:rPr>
+          <w:lang w:val="nl-NL"/>
+        </w:rPr>
+      </w:pPr>
+      <w:r>
+        <w:rPr>
+          <w:lang w:val="nl-NL"/>
+        </w:rPr>
+        <w:t>Zinsbouw: kiezers presenteren als subject, complement of toevoeging</w:t>
+      </w:r>
+    </w:p>
+    <w:p>
+      <w:pPr>
+        <w:rPr>
+          <w:lang w:val="nl-NL"/>
+        </w:rPr>
+      </w:pPr>
+      <w:r>
+        <w:rPr>
+          <w:lang w:val="nl-NL"/>
+        </w:rPr>
+        <w:t xml:space="preserve">Verwijzen naar kiezers in combinatie met een </w:t>
+      </w:r>
+      <w:proofErr w:type="spellStart"/>
+      <w:r>
+        <w:rPr>
+          <w:lang w:val="nl-NL"/>
+        </w:rPr>
+        <w:t>perspectiverend</w:t>
+      </w:r>
+      <w:proofErr w:type="spellEnd"/>
+      <w:r>
+        <w:rPr>
+          <w:lang w:val="nl-NL"/>
+        </w:rPr>
+        <w:t xml:space="preserve"> werkwoord</w:t>
+      </w:r>
+    </w:p>
+    <w:p>
+      <w:pPr>
+        <w:rPr>
+          <w:lang w:val="nl-NL"/>
+        </w:rPr>
+      </w:pPr>
+      <w:r>
+        <w:rPr>
+          <w:lang w:val="nl-NL"/>
+        </w:rPr>
+        <w:t>Jargon: met of zonder toelichting</w:t>
+      </w:r>
+    </w:p>
+    <w:p>
+      <w:pPr>
+        <w:rPr>
+          <w:lang w:val="nl-NL"/>
+        </w:rPr>
+      </w:pPr>
+      <w:r>
+        <w:rPr>
+          <w:lang w:val="nl-NL"/>
+        </w:rPr>
+        <w:t>Concreet of abstract taalgebruik</w:t>
+      </w:r>
+    </w:p>
+    <w:p>
+      <w:pPr>
         <w:pStyle w:val="ListParagraph"/>
         <w:numPr>
           <w:ilvl w:val="0"/>
-          <w:numId w:val="3"/>
+          <w:numId w:val="5"/>
         </w:numPr>
         <w:rPr>
           <w:lang w:val="nl-NL"/>
@@ -176,7 +398,7 @@
         <w:rPr>
           <w:lang w:val="nl-NL"/>
         </w:rPr>
-        <w:t>Ja</w:t>
+        <w:t>concrete of abstracte woorden</w:t>
       </w:r>
     </w:p>
     <w:p>
@@ -184,7 +406,7 @@
         <w:pStyle w:val="ListParagraph"/>
         <w:numPr>
           <w:ilvl w:val="0"/>
-          <w:numId w:val="3"/>
+          <w:numId w:val="5"/>
         </w:numPr>
         <w:rPr>
           <w:lang w:val="nl-NL"/>
@@ -194,7 +416,7 @@
         <w:rPr>
           <w:lang w:val="nl-NL"/>
         </w:rPr>
-        <w:t>Ja</w:t>
+        <w:t>individuen opvoeren als representatief voor grotere groep</w:t>
       </w:r>
     </w:p>
     <w:p>
@@ -202,7 +424,7 @@
         <w:pStyle w:val="ListParagraph"/>
         <w:numPr>
           <w:ilvl w:val="0"/>
-          <w:numId w:val="3"/>
+          <w:numId w:val="5"/>
         </w:numPr>
         <w:rPr>
           <w:lang w:val="nl-NL"/>
@@ -212,7 +434,957 @@
         <w:rPr>
           <w:lang w:val="nl-NL"/>
         </w:rPr>
-        <w:t>ja</w:t>
+        <w:t>veelzeggende details</w:t>
+      </w:r>
+    </w:p>
+    <w:p>
+      <w:pPr>
+        <w:pStyle w:val="ListParagraph"/>
+        <w:numPr>
+          <w:ilvl w:val="0"/>
+          <w:numId w:val="5"/>
+        </w:numPr>
+        <w:rPr>
+          <w:lang w:val="nl-NL"/>
+        </w:rPr>
+      </w:pPr>
+      <w:r>
+        <w:rPr>
+          <w:lang w:val="nl-NL"/>
+        </w:rPr>
+        <w:t>citaten</w:t>
+      </w:r>
+    </w:p>
+    <w:p>
+      <w:pPr>
+        <w:rPr>
+          <w:lang w:val="nl-NL"/>
+        </w:rPr>
+      </w:pPr>
+      <w:r>
+        <w:rPr>
+          <w:lang w:val="nl-NL"/>
+        </w:rPr>
+        <w:t>Inferenties expliciteren: wel of niet</w:t>
+      </w:r>
+    </w:p>
+    <w:p>
+      <w:pPr>
+        <w:rPr>
+          <w:lang w:val="nl-NL"/>
+        </w:rPr>
+      </w:pPr>
+      <w:r>
+        <w:rPr>
+          <w:lang w:val="nl-NL"/>
+        </w:rPr>
+        <w:t>Inclusief/exclusief ‘we’</w:t>
+      </w:r>
+    </w:p>
+    <w:p>
+      <w:pPr>
+        <w:rPr>
+          <w:lang w:val="nl-NL"/>
+        </w:rPr>
+      </w:pPr>
+    </w:p>
+    <w:p>
+      <w:pPr>
+        <w:rPr>
+          <w:lang w:val="nl-NL"/>
+        </w:rPr>
+      </w:pPr>
+      <w:r>
+        <w:rPr>
+          <w:lang w:val="nl-NL"/>
+        </w:rPr>
+        <w:t xml:space="preserve">B, </w:t>
+      </w:r>
+    </w:p>
+    <w:p>
+      <w:pPr>
+        <w:rPr>
+          <w:lang w:val="nl-NL"/>
+        </w:rPr>
+      </w:pPr>
+      <w:r>
+        <w:rPr>
+          <w:lang w:val="nl-NL"/>
+        </w:rPr>
+        <w:t xml:space="preserve">C, </w:t>
+      </w:r>
+    </w:p>
+    <w:p>
+      <w:pPr>
+        <w:rPr>
+          <w:lang w:val="nl-NL"/>
+        </w:rPr>
+      </w:pPr>
+    </w:p>
+    <w:p>
+      <w:pPr>
+        <w:rPr>
+          <w:lang w:val="nl-NL"/>
+        </w:rPr>
+      </w:pPr>
+      <w:r>
+        <w:rPr>
+          <w:lang w:val="nl-NL"/>
+        </w:rPr>
+        <w:br w:type="page"/>
+      </w:r>
+    </w:p>
+    <w:p>
+      <w:pPr>
+        <w:rPr>
+          <w:lang w:val="nl-NL"/>
+        </w:rPr>
+      </w:pPr>
+      <w:r>
+        <w:rPr>
+          <w:lang w:val="nl-NL"/>
+        </w:rPr>
+        <w:lastRenderedPageBreak/>
+        <w:t>Tekst 1:</w:t>
+      </w:r>
+    </w:p>
+    <w:p>
+      <w:pPr>
+        <w:rPr>
+          <w:b/>
+          <w:bCs/>
+          <w:lang w:val="nl-NL"/>
+        </w:rPr>
+      </w:pPr>
+      <w:r>
+        <w:rPr>
+          <w:b/>
+          <w:bCs/>
+          <w:lang w:val="nl-NL"/>
+        </w:rPr>
+        <w:t>Bijlage I: Fragment uit de bijdrage van Lilian Marijnissen (SP) tijdens de</w:t>
+      </w:r>
+    </w:p>
+    <w:p>
+      <w:pPr>
+        <w:rPr>
+          <w:lang w:val="nl-NL"/>
+        </w:rPr>
+      </w:pPr>
+      <w:r>
+        <w:rPr>
+          <w:lang w:val="nl-NL"/>
+        </w:rPr>
+        <w:t>Algemene Politieke Beschouwingen (2021</w:t>
+      </w:r>
+    </w:p>
+    <w:p>
+      <w:pPr>
+        <w:rPr>
+          <w:lang w:val="nl-NL"/>
+        </w:rPr>
+      </w:pPr>
+      <w:r>
+        <w:rPr>
+          <w:lang w:val="nl-NL"/>
+        </w:rPr>
+        <w:t>Dank u wel, voorzitter. Ten einde raad, dat zijn de mensen in de wijk Moerwijk</w:t>
+      </w:r>
+    </w:p>
+    <w:p>
+      <w:pPr>
+        <w:rPr>
+          <w:lang w:val="nl-NL"/>
+        </w:rPr>
+      </w:pPr>
+      <w:r>
+        <w:rPr>
+          <w:lang w:val="nl-NL"/>
+        </w:rPr>
+        <w:t>in Den Haag, omdat de ratten letterlijk door hun huizen en door de straten</w:t>
+      </w:r>
+    </w:p>
+    <w:p>
+      <w:pPr>
+        <w:rPr>
+          <w:lang w:val="nl-NL"/>
+        </w:rPr>
+      </w:pPr>
+      <w:r>
+        <w:rPr>
+          <w:lang w:val="nl-NL"/>
+        </w:rPr>
+        <w:t>lopen. In Apeldoorn worden mensen op dit moment gedwongen om uit een</w:t>
+      </w:r>
+    </w:p>
+    <w:p>
+      <w:pPr>
+        <w:rPr>
+          <w:lang w:val="nl-NL"/>
+        </w:rPr>
+      </w:pPr>
+      <w:r>
+        <w:rPr>
+          <w:lang w:val="nl-NL"/>
+        </w:rPr>
+        <w:t>kleinschalige zorginstelling, het Kristal, te verhuizen, terwijl ze dat niet willen.</w:t>
+      </w:r>
+    </w:p>
+    <w:p>
+      <w:pPr>
+        <w:rPr>
+          <w:lang w:val="nl-NL"/>
+        </w:rPr>
+      </w:pPr>
+      <w:r>
+        <w:rPr>
+          <w:lang w:val="nl-NL"/>
+        </w:rPr>
+        <w:t>In Venray maken mensen zich zorgen, want de huisartsenpost is gesloten en de</w:t>
+      </w:r>
+    </w:p>
+    <w:p>
+      <w:pPr>
+        <w:rPr>
+          <w:lang w:val="nl-NL"/>
+        </w:rPr>
+      </w:pPr>
+      <w:r>
+        <w:rPr>
+          <w:lang w:val="nl-NL"/>
+        </w:rPr>
+        <w:t>dichtstbijzijnde is in Venlo, 30 kilometer verderop.</w:t>
+      </w:r>
+    </w:p>
+    <w:p>
+      <w:pPr>
+        <w:rPr>
+          <w:lang w:val="nl-NL"/>
+        </w:rPr>
+      </w:pPr>
+      <w:r>
+        <w:rPr>
+          <w:lang w:val="nl-NL"/>
+        </w:rPr>
+        <w:t>De Rotterdammers uit de Tweebosbuurt, maar ook mensen bij wie ik geweest</w:t>
+      </w:r>
+    </w:p>
+    <w:p>
+      <w:pPr>
+        <w:rPr>
+          <w:lang w:val="nl-NL"/>
+        </w:rPr>
+      </w:pPr>
+      <w:r>
+        <w:rPr>
+          <w:lang w:val="nl-NL"/>
+        </w:rPr>
+        <w:t>ben in Uden, Wit Korea, en de mensen die wonen in de wijk Jericho in</w:t>
+      </w:r>
+    </w:p>
+    <w:p>
+      <w:pPr>
+        <w:rPr>
+          <w:lang w:val="nl-NL"/>
+        </w:rPr>
+      </w:pPr>
+      <w:r>
+        <w:rPr>
+          <w:lang w:val="nl-NL"/>
+        </w:rPr>
+        <w:t>Amersfoort, worden hun huis uit gejaagd, omdat dat wordt gesloopt. De</w:t>
+      </w:r>
+    </w:p>
+    <w:p>
+      <w:pPr>
+        <w:rPr>
+          <w:lang w:val="nl-NL"/>
+        </w:rPr>
+      </w:pPr>
+      <w:r>
+        <w:rPr>
+          <w:lang w:val="nl-NL"/>
+        </w:rPr>
+        <w:t>inwoners van de Indische buurt in Groningen kunnen eigenlijk niet meer</w:t>
+      </w:r>
+    </w:p>
+    <w:p>
+      <w:pPr>
+        <w:rPr>
+          <w:lang w:val="nl-NL"/>
+        </w:rPr>
+      </w:pPr>
+      <w:r>
+        <w:rPr>
+          <w:lang w:val="nl-NL"/>
+        </w:rPr>
+        <w:t>gewoon een normaal huis kopen in hun eigen omgeving, omdat de beleggers</w:t>
+      </w:r>
+    </w:p>
+    <w:p>
+      <w:pPr>
+        <w:rPr>
+          <w:lang w:val="nl-NL"/>
+        </w:rPr>
+      </w:pPr>
+      <w:r>
+        <w:rPr>
+          <w:lang w:val="nl-NL"/>
+        </w:rPr>
+        <w:t>daar alle huizen opkopen.</w:t>
+      </w:r>
+    </w:p>
+    <w:p>
+      <w:pPr>
+        <w:rPr>
+          <w:lang w:val="nl-NL"/>
+        </w:rPr>
+      </w:pPr>
+      <w:r>
+        <w:rPr>
+          <w:lang w:val="nl-NL"/>
+        </w:rPr>
+        <w:t>Voorzitter. De afgelopen weken en maanden, waaruit deze voorbeelden komen,</w:t>
+      </w:r>
+    </w:p>
+    <w:p>
+      <w:pPr>
+        <w:rPr>
+          <w:lang w:val="nl-NL"/>
+        </w:rPr>
+      </w:pPr>
+      <w:r>
+        <w:rPr>
+          <w:lang w:val="nl-NL"/>
+        </w:rPr>
+        <w:t>zijn wij als SP samen met deze mensen ten strijde getrokken tegen</w:t>
+      </w:r>
+    </w:p>
+    <w:p>
+      <w:pPr>
+        <w:rPr>
+          <w:lang w:val="nl-NL"/>
+        </w:rPr>
+      </w:pPr>
+      <w:r>
+        <w:rPr>
+          <w:lang w:val="nl-NL"/>
+        </w:rPr>
+        <w:t>verslechteringen in hun buurt. Samen met die mensen hebben we geknokt voor</w:t>
+      </w:r>
+    </w:p>
+    <w:p>
+      <w:pPr>
+        <w:rPr>
+          <w:lang w:val="nl-NL"/>
+        </w:rPr>
+      </w:pPr>
+      <w:r>
+        <w:rPr>
+          <w:lang w:val="nl-NL"/>
+        </w:rPr>
+        <w:t>verbeteringen in hun buurt. Want de buurten die ik opnoem, zijn vaak vergeten</w:t>
+      </w:r>
+    </w:p>
+    <w:p>
+      <w:pPr>
+        <w:rPr>
+          <w:lang w:val="nl-NL"/>
+        </w:rPr>
+      </w:pPr>
+      <w:r>
+        <w:rPr>
+          <w:lang w:val="nl-NL"/>
+        </w:rPr>
+        <w:t>buurten. Het zijn vergeten buurten. Zo voelen mensen dat ook. Het trieste is wel</w:t>
+      </w:r>
+    </w:p>
+    <w:p>
+      <w:pPr>
+        <w:rPr>
+          <w:lang w:val="nl-NL"/>
+        </w:rPr>
+      </w:pPr>
+      <w:r>
+        <w:rPr>
+          <w:lang w:val="nl-NL"/>
+        </w:rPr>
+        <w:t>dat juist deze vergeten buurten op dit moment heel erg weinig — niks, zou ik</w:t>
+      </w:r>
+    </w:p>
+    <w:p>
+      <w:pPr>
+        <w:rPr>
+          <w:lang w:val="nl-NL"/>
+        </w:rPr>
+      </w:pPr>
+      <w:r>
+        <w:rPr>
+          <w:lang w:val="nl-NL"/>
+        </w:rPr>
+        <w:t>willen zeggen — van dit demissionaire kabinet kunnen verwachten.</w:t>
+      </w:r>
+    </w:p>
+    <w:p>
+      <w:pPr>
+        <w:rPr>
+          <w:lang w:val="nl-NL"/>
+        </w:rPr>
+      </w:pPr>
+      <w:r>
+        <w:rPr>
+          <w:lang w:val="nl-NL"/>
+        </w:rPr>
+        <w:t>Dan het onderwijs. Ik weet niet, voorzitter, of u die spotjes op de radio ook</w:t>
+      </w:r>
+    </w:p>
+    <w:p>
+      <w:pPr>
+        <w:rPr>
+          <w:lang w:val="nl-NL"/>
+        </w:rPr>
+      </w:pPr>
+      <w:r>
+        <w:rPr>
+          <w:lang w:val="nl-NL"/>
+        </w:rPr>
+        <w:t>weleens hoort, maar ik erger me er kapot aan: "Wilt u ook het beste onderwijs</w:t>
+      </w:r>
+    </w:p>
+    <w:p>
+      <w:pPr>
+        <w:rPr>
+          <w:lang w:val="nl-NL"/>
+        </w:rPr>
+      </w:pPr>
+      <w:r>
+        <w:rPr>
+          <w:lang w:val="nl-NL"/>
+        </w:rPr>
+        <w:t>voor uw kind? Kies dan voor particulier onderwijs." Altijd als ik dat spotje hoor,</w:t>
+      </w:r>
+    </w:p>
+    <w:p>
+      <w:pPr>
+        <w:rPr>
+          <w:lang w:val="nl-NL"/>
+        </w:rPr>
+      </w:pPr>
+      <w:r>
+        <w:rPr>
+          <w:lang w:val="nl-NL"/>
+        </w:rPr>
+        <w:t>denk ik: zou er nou één ouder zijn in Nederland die denkt: nou nee, ik wil niet</w:t>
+      </w:r>
+    </w:p>
+    <w:p>
+      <w:pPr>
+        <w:rPr>
+          <w:lang w:val="nl-NL"/>
+        </w:rPr>
+      </w:pPr>
+      <w:r>
+        <w:rPr>
+          <w:lang w:val="nl-NL"/>
+        </w:rPr>
+        <w:t>het beste voor mijn kind? Natuurlijk, alle ouders willen het beste voor hun kind,</w:t>
+      </w:r>
+    </w:p>
+    <w:p>
+      <w:pPr>
+        <w:rPr>
+          <w:lang w:val="nl-NL"/>
+        </w:rPr>
+      </w:pPr>
+      <w:r>
+        <w:rPr>
+          <w:lang w:val="nl-NL"/>
+        </w:rPr>
+        <w:t>maar niet alle ouders kunnen €30.000 per jaar betalen voor, ik noem maar wat,</w:t>
+      </w:r>
+    </w:p>
+    <w:p>
+      <w:pPr>
+        <w:rPr>
+          <w:lang w:val="nl-NL"/>
+        </w:rPr>
+      </w:pPr>
+      <w:proofErr w:type="spellStart"/>
+      <w:r>
+        <w:rPr>
+          <w:lang w:val="nl-NL"/>
+        </w:rPr>
+        <w:t>Luzac</w:t>
+      </w:r>
+      <w:proofErr w:type="spellEnd"/>
+      <w:r>
+        <w:rPr>
+          <w:lang w:val="nl-NL"/>
+        </w:rPr>
+        <w:t>.</w:t>
+      </w:r>
+    </w:p>
+    <w:p>
+      <w:pPr>
+        <w:rPr>
+          <w:lang w:val="nl-NL"/>
+        </w:rPr>
+      </w:pPr>
+    </w:p>
+    <w:p>
+      <w:pPr>
+        <w:rPr>
+          <w:lang w:val="nl-NL"/>
+        </w:rPr>
+      </w:pPr>
+      <w:r>
+        <w:rPr>
+          <w:lang w:val="nl-NL"/>
+        </w:rPr>
+        <w:br w:type="page"/>
+      </w:r>
+    </w:p>
+    <w:p>
+      <w:pPr>
+        <w:rPr>
+          <w:lang w:val="nl-NL"/>
+        </w:rPr>
+      </w:pPr>
+      <w:r>
+        <w:rPr>
+          <w:lang w:val="nl-NL"/>
+        </w:rPr>
+        <w:lastRenderedPageBreak/>
+        <w:t>Tekst 2:</w:t>
+      </w:r>
+    </w:p>
+    <w:p>
+      <w:pPr>
+        <w:rPr>
+          <w:b/>
+          <w:bCs/>
+          <w:lang w:val="nl-NL"/>
+        </w:rPr>
+      </w:pPr>
+      <w:r>
+        <w:rPr>
+          <w:b/>
+          <w:bCs/>
+          <w:lang w:val="nl-NL"/>
+        </w:rPr>
+        <w:t xml:space="preserve">Bijlage II: Fragment uit de bijdrage van </w:t>
+      </w:r>
+      <w:proofErr w:type="spellStart"/>
+      <w:r>
+        <w:rPr>
+          <w:b/>
+          <w:bCs/>
+          <w:lang w:val="nl-NL"/>
+        </w:rPr>
+        <w:t>Lilianne</w:t>
+      </w:r>
+      <w:proofErr w:type="spellEnd"/>
+      <w:r>
+        <w:rPr>
+          <w:b/>
+          <w:bCs/>
+          <w:lang w:val="nl-NL"/>
+        </w:rPr>
+        <w:t xml:space="preserve"> </w:t>
+      </w:r>
+      <w:proofErr w:type="spellStart"/>
+      <w:r>
+        <w:rPr>
+          <w:b/>
+          <w:bCs/>
+          <w:lang w:val="nl-NL"/>
+        </w:rPr>
+        <w:t>Ploumen</w:t>
+      </w:r>
+      <w:proofErr w:type="spellEnd"/>
+      <w:r>
+        <w:rPr>
+          <w:b/>
+          <w:bCs/>
+          <w:lang w:val="nl-NL"/>
+        </w:rPr>
+        <w:t xml:space="preserve"> (PvdA) tijdens</w:t>
+      </w:r>
+    </w:p>
+    <w:p>
+      <w:pPr>
+        <w:rPr>
+          <w:lang w:val="nl-NL"/>
+        </w:rPr>
+      </w:pPr>
+      <w:r>
+        <w:rPr>
+          <w:lang w:val="nl-NL"/>
+        </w:rPr>
+        <w:t>de Algemene Politieke Beschouwingen (2021)</w:t>
+      </w:r>
+    </w:p>
+    <w:p>
+      <w:pPr>
+        <w:rPr>
+          <w:lang w:val="nl-NL"/>
+        </w:rPr>
+      </w:pPr>
+      <w:r>
+        <w:rPr>
+          <w:lang w:val="nl-NL"/>
+        </w:rPr>
+        <w:t>Voorzitter. […] Heel veel […] mensen in ons land kunnen niet vooruit omdat ze</w:t>
+      </w:r>
+    </w:p>
+    <w:p>
+      <w:pPr>
+        <w:rPr>
+          <w:lang w:val="nl-NL"/>
+        </w:rPr>
+      </w:pPr>
+      <w:r>
+        <w:rPr>
+          <w:lang w:val="nl-NL"/>
+        </w:rPr>
+        <w:t>onzeker zijn over hun bestaan. Mensen in Loppersum, die door de aardbevingen</w:t>
+      </w:r>
+    </w:p>
+    <w:p>
+      <w:pPr>
+        <w:rPr>
+          <w:lang w:val="nl-NL"/>
+        </w:rPr>
+      </w:pPr>
+      <w:r>
+        <w:rPr>
+          <w:lang w:val="nl-NL"/>
+        </w:rPr>
+        <w:t>de scheuren in de gevels hebben zien ontstaan en die al jaren wachten op</w:t>
+      </w:r>
+    </w:p>
+    <w:p>
+      <w:pPr>
+        <w:rPr>
+          <w:lang w:val="nl-NL"/>
+        </w:rPr>
+      </w:pPr>
+      <w:r>
+        <w:rPr>
+          <w:lang w:val="nl-NL"/>
+        </w:rPr>
+        <w:t>versteviging van hun huizen. Gezinnen in Wijk aan Zee, waar het</w:t>
+      </w:r>
+    </w:p>
+    <w:p>
+      <w:pPr>
+        <w:rPr>
+          <w:lang w:val="nl-NL"/>
+        </w:rPr>
+      </w:pPr>
+      <w:r>
+        <w:rPr>
+          <w:lang w:val="nl-NL"/>
+        </w:rPr>
+        <w:t>kankerverwekkende deeltjes regent boven het dorp, waardoor de kinderen maar</w:t>
+      </w:r>
+    </w:p>
+    <w:p>
+      <w:pPr>
+        <w:rPr>
+          <w:lang w:val="nl-NL"/>
+        </w:rPr>
+      </w:pPr>
+      <w:r>
+        <w:rPr>
+          <w:lang w:val="nl-NL"/>
+        </w:rPr>
+        <w:t>beter niet meer buiten kunnen spelen. Maar die mensen leggen zich er niet bij</w:t>
+      </w:r>
+    </w:p>
+    <w:p>
+      <w:pPr>
+        <w:rPr>
+          <w:lang w:val="nl-NL"/>
+        </w:rPr>
+      </w:pPr>
+      <w:r>
+        <w:rPr>
+          <w:lang w:val="nl-NL"/>
+        </w:rPr>
+        <w:t>neer. Die komen in actie.</w:t>
+      </w:r>
+    </w:p>
+    <w:p>
+      <w:pPr>
+        <w:rPr>
+          <w:lang w:val="nl-NL"/>
+        </w:rPr>
+      </w:pPr>
+      <w:r>
+        <w:rPr>
+          <w:lang w:val="nl-NL"/>
+        </w:rPr>
+        <w:t>Buurtnetwerk Limmel, de Groninger Bodem Beweging, Frisse Wind: ze komen</w:t>
+      </w:r>
+    </w:p>
+    <w:p>
+      <w:pPr>
+        <w:rPr>
+          <w:lang w:val="nl-NL"/>
+        </w:rPr>
+      </w:pPr>
+      <w:r>
+        <w:rPr>
+          <w:lang w:val="nl-NL"/>
+        </w:rPr>
+        <w:t>op voor zichzelf, hun dorp, hun buurt, hun kinderen. Ze binden de strijd aan. En</w:t>
+      </w:r>
+    </w:p>
+    <w:p>
+      <w:pPr>
+        <w:rPr>
+          <w:lang w:val="nl-NL"/>
+        </w:rPr>
+      </w:pPr>
+      <w:r>
+        <w:rPr>
+          <w:lang w:val="nl-NL"/>
+        </w:rPr>
+        <w:t>zij verwachten antwoorden. Ze verwachten antwoorden, oplossingen, het</w:t>
+      </w:r>
+    </w:p>
+    <w:p>
+      <w:pPr>
+        <w:rPr>
+          <w:lang w:val="nl-NL"/>
+        </w:rPr>
+      </w:pPr>
+      <w:r>
+        <w:rPr>
+          <w:lang w:val="nl-NL"/>
+        </w:rPr>
+        <w:t>inlossen van eerder gedane beloftes.</w:t>
+      </w:r>
+    </w:p>
+    <w:p>
+      <w:pPr>
+        <w:rPr>
+          <w:lang w:val="nl-NL"/>
+        </w:rPr>
+      </w:pPr>
+      <w:r>
+        <w:rPr>
+          <w:lang w:val="nl-NL"/>
+        </w:rPr>
+        <w:t>Zij kijken daarvoor ook naar dit kabinet. Maar dit kabinet kijkt de andere kant</w:t>
+      </w:r>
+    </w:p>
+    <w:p>
+      <w:pPr>
+        <w:rPr>
+          <w:lang w:val="nl-NL"/>
+        </w:rPr>
+      </w:pPr>
+      <w:r>
+        <w:rPr>
+          <w:lang w:val="nl-NL"/>
+        </w:rPr>
+        <w:t>op. Dat maakt mensen boos en dat is terecht, want er staat heel veel op het spel.</w:t>
+      </w:r>
+    </w:p>
+    <w:p>
+      <w:pPr>
+        <w:rPr>
+          <w:lang w:val="nl-NL"/>
+        </w:rPr>
+      </w:pPr>
+      <w:r>
+        <w:rPr>
+          <w:lang w:val="nl-NL"/>
+        </w:rPr>
+        <w:t>Kunnen de projectontwikkelaars doorgaan met hun megalomane projecten? Kan</w:t>
+      </w:r>
+    </w:p>
+    <w:p>
+      <w:pPr>
+        <w:rPr>
+          <w:lang w:val="nl-NL"/>
+        </w:rPr>
+      </w:pPr>
+      <w:r>
+        <w:rPr>
+          <w:lang w:val="nl-NL"/>
+        </w:rPr>
+        <w:t>de industrie doorgaan met haar ziekmakende en vervuilende uitstoot? Kan de</w:t>
+      </w:r>
+    </w:p>
+    <w:p>
+      <w:pPr>
+        <w:rPr>
+          <w:lang w:val="nl-NL"/>
+        </w:rPr>
+      </w:pPr>
+      <w:r>
+        <w:rPr>
+          <w:lang w:val="nl-NL"/>
+        </w:rPr>
+        <w:t>NAM doorgaan met het ontlopen van haar verantwoordelijkheid? Kunnen</w:t>
+      </w:r>
+    </w:p>
+    <w:p>
+      <w:pPr>
+        <w:rPr>
+          <w:lang w:val="nl-NL"/>
+        </w:rPr>
+      </w:pPr>
+      <w:r>
+        <w:rPr>
+          <w:lang w:val="nl-NL"/>
+        </w:rPr>
+        <w:t>beleggers en grondeigenaars blijven speculeren?</w:t>
+      </w:r>
+    </w:p>
+    <w:p>
+      <w:pPr>
+        <w:rPr>
+          <w:lang w:val="nl-NL"/>
+        </w:rPr>
+      </w:pPr>
+      <w:r>
+        <w:rPr>
+          <w:lang w:val="nl-NL"/>
+        </w:rPr>
+        <w:t>Of wint ons gezond verstand? De zekerheid van het bestaan? Een schone en</w:t>
+      </w:r>
+    </w:p>
+    <w:p>
+      <w:pPr>
+        <w:rPr>
+          <w:lang w:val="nl-NL"/>
+        </w:rPr>
+      </w:pPr>
+      <w:r>
+        <w:rPr>
+          <w:lang w:val="nl-NL"/>
+        </w:rPr>
+        <w:t>veilige leefomgeving waar je thuis bent en waar je je thuis voelt? Van wie zijn</w:t>
+      </w:r>
+    </w:p>
+    <w:p>
+      <w:pPr>
+        <w:rPr>
+          <w:lang w:val="nl-NL"/>
+        </w:rPr>
+      </w:pPr>
+      <w:r>
+        <w:rPr>
+          <w:lang w:val="nl-NL"/>
+        </w:rPr>
+        <w:t>onze steden en dorpen eigenlijk? Van wie is ons land? Van het grote geld of van</w:t>
+      </w:r>
+    </w:p>
+    <w:p>
+      <w:pPr>
+        <w:rPr>
+          <w:lang w:val="nl-NL"/>
+        </w:rPr>
+      </w:pPr>
+      <w:r>
+        <w:rPr>
+          <w:lang w:val="nl-NL"/>
+        </w:rPr>
+        <w:t>ons allemaal?</w:t>
+      </w:r>
+    </w:p>
+    <w:p>
+      <w:pPr>
+        <w:rPr>
+          <w:lang w:val="nl-NL"/>
+        </w:rPr>
+      </w:pPr>
+      <w:r>
+        <w:rPr>
+          <w:lang w:val="nl-NL"/>
+        </w:rPr>
+        <w:t>Voorzitter. Het antwoord op deze vragen bepalen we samen. De</w:t>
+      </w:r>
+    </w:p>
+    <w:p>
+      <w:pPr>
+        <w:rPr>
+          <w:lang w:val="nl-NL"/>
+        </w:rPr>
+      </w:pPr>
+      <w:r>
+        <w:rPr>
+          <w:lang w:val="nl-NL"/>
+        </w:rPr>
+        <w:t>sociaaldemocratie weet dat morgen beter kan worden als we vandaag</w:t>
+      </w:r>
+    </w:p>
+    <w:p>
+      <w:pPr>
+        <w:rPr>
+          <w:lang w:val="nl-NL"/>
+        </w:rPr>
+      </w:pPr>
+      <w:r>
+        <w:rPr>
+          <w:lang w:val="nl-NL"/>
+        </w:rPr>
+        <w:t>samenwerken. Samen staan we sterker. Samen kunnen we de wereld eerlijker</w:t>
+      </w:r>
+    </w:p>
+    <w:p>
+      <w:pPr>
+        <w:rPr>
+          <w:lang w:val="nl-NL"/>
+        </w:rPr>
+      </w:pPr>
+      <w:r>
+        <w:rPr>
+          <w:lang w:val="nl-NL"/>
+        </w:rPr>
+        <w:t>en mooier maken, door krachten te bundelen tussen mensen, samen met</w:t>
+      </w:r>
+    </w:p>
+    <w:p>
+      <w:pPr>
+        <w:rPr>
+          <w:lang w:val="nl-NL"/>
+        </w:rPr>
+      </w:pPr>
+      <w:r>
+        <w:rPr>
+          <w:lang w:val="nl-NL"/>
+        </w:rPr>
+        <w:t>maatschappelijke bewegingen, vakbonden en politieke partijen. Samen met hen</w:t>
+      </w:r>
+      <w:r>
+        <w:rPr>
+          <w:lang w:val="nl-NL"/>
+        </w:rPr>
+        <w:t xml:space="preserve"> </w:t>
+      </w:r>
+      <w:r>
+        <w:rPr>
+          <w:lang w:val="nl-NL"/>
+        </w:rPr>
+        <w:t>kunnen we zekerheid vergroten, ongelijkheid verkleinen, vooruitgang mogelijk</w:t>
+      </w:r>
+    </w:p>
+    <w:p>
+      <w:pPr>
+        <w:rPr>
+          <w:lang w:val="nl-NL"/>
+        </w:rPr>
+      </w:pPr>
+      <w:r>
+        <w:rPr>
+          <w:lang w:val="nl-NL"/>
+        </w:rPr>
+        <w:t>maken.</w:t>
       </w:r>
     </w:p>
     <w:sectPr>
@@ -406,6 +1578,92 @@
     </w:lvl>
   </w:abstractNum>
   <w:abstractNum w:abstractNumId="2" w15:restartNumberingAfterBreak="0">
+    <w:nsid w:val="2996135A"/>
+    <w:multiLevelType w:val="hybridMultilevel"/>
+    <w:tmpl w:val="48FC5116"/>
+    <w:lvl w:ilvl="0" w:tplc="20000019">
+      <w:start w:val="1"/>
+      <w:numFmt w:val="lowerLetter"/>
+      <w:lvlText w:val="%1."/>
+      <w:lvlJc w:val="left"/>
+      <w:pPr>
+        <w:ind w:left="720" w:hanging="360"/>
+      </w:pPr>
+    </w:lvl>
+    <w:lvl w:ilvl="1" w:tplc="20000019" w:tentative="1">
+      <w:start w:val="1"/>
+      <w:numFmt w:val="lowerLetter"/>
+      <w:lvlText w:val="%2."/>
+      <w:lvlJc w:val="left"/>
+      <w:pPr>
+        <w:ind w:left="1440" w:hanging="360"/>
+      </w:pPr>
+    </w:lvl>
+    <w:lvl w:ilvl="2" w:tplc="2000001B" w:tentative="1">
+      <w:start w:val="1"/>
+      <w:numFmt w:val="lowerRoman"/>
+      <w:lvlText w:val="%3."/>
+      <w:lvlJc w:val="right"/>
+      <w:pPr>
+        <w:ind w:left="2160" w:hanging="180"/>
+      </w:pPr>
+    </w:lvl>
+    <w:lvl w:ilvl="3" w:tplc="2000000F" w:tentative="1">
+      <w:start w:val="1"/>
+      <w:numFmt w:val="decimal"/>
+      <w:lvlText w:val="%4."/>
+      <w:lvlJc w:val="left"/>
+      <w:pPr>
+        <w:ind w:left="2880" w:hanging="360"/>
+      </w:pPr>
+    </w:lvl>
+    <w:lvl w:ilvl="4" w:tplc="20000019" w:tentative="1">
+      <w:start w:val="1"/>
+      <w:numFmt w:val="lowerLetter"/>
+      <w:lvlText w:val="%5."/>
+      <w:lvlJc w:val="left"/>
+      <w:pPr>
+        <w:ind w:left="3600" w:hanging="360"/>
+      </w:pPr>
+    </w:lvl>
+    <w:lvl w:ilvl="5" w:tplc="2000001B" w:tentative="1">
+      <w:start w:val="1"/>
+      <w:numFmt w:val="lowerRoman"/>
+      <w:lvlText w:val="%6."/>
+      <w:lvlJc w:val="right"/>
+      <w:pPr>
+        <w:ind w:left="4320" w:hanging="180"/>
+      </w:pPr>
+    </w:lvl>
+    <w:lvl w:ilvl="6" w:tplc="2000000F" w:tentative="1">
+      <w:start w:val="1"/>
+      <w:numFmt w:val="decimal"/>
+      <w:lvlText w:val="%7."/>
+      <w:lvlJc w:val="left"/>
+      <w:pPr>
+        <w:ind w:left="5040" w:hanging="360"/>
+      </w:pPr>
+    </w:lvl>
+    <w:lvl w:ilvl="7" w:tplc="20000019" w:tentative="1">
+      <w:start w:val="1"/>
+      <w:numFmt w:val="lowerLetter"/>
+      <w:lvlText w:val="%8."/>
+      <w:lvlJc w:val="left"/>
+      <w:pPr>
+        <w:ind w:left="5760" w:hanging="360"/>
+      </w:pPr>
+    </w:lvl>
+    <w:lvl w:ilvl="8" w:tplc="2000001B" w:tentative="1">
+      <w:start w:val="1"/>
+      <w:numFmt w:val="lowerRoman"/>
+      <w:lvlText w:val="%9."/>
+      <w:lvlJc w:val="right"/>
+      <w:pPr>
+        <w:ind w:left="6480" w:hanging="180"/>
+      </w:pPr>
+    </w:lvl>
+  </w:abstractNum>
+  <w:abstractNum w:abstractNumId="3" w15:restartNumberingAfterBreak="0">
     <w:nsid w:val="5F533109"/>
     <w:multiLevelType w:val="hybridMultilevel"/>
     <w:tmpl w:val="B2C48116"/>
@@ -494,14 +1752,106 @@
       </w:pPr>
     </w:lvl>
   </w:abstractNum>
+  <w:abstractNum w:abstractNumId="4" w15:restartNumberingAfterBreak="0">
+    <w:nsid w:val="6E087906"/>
+    <w:multiLevelType w:val="hybridMultilevel"/>
+    <w:tmpl w:val="6206DC20"/>
+    <w:lvl w:ilvl="0" w:tplc="2000000F">
+      <w:start w:val="1"/>
+      <w:numFmt w:val="decimal"/>
+      <w:lvlText w:val="%1."/>
+      <w:lvlJc w:val="left"/>
+      <w:pPr>
+        <w:ind w:left="720" w:hanging="360"/>
+      </w:pPr>
+    </w:lvl>
+    <w:lvl w:ilvl="1" w:tplc="FFFFFFFF" w:tentative="1">
+      <w:start w:val="1"/>
+      <w:numFmt w:val="lowerLetter"/>
+      <w:lvlText w:val="%2."/>
+      <w:lvlJc w:val="left"/>
+      <w:pPr>
+        <w:ind w:left="1440" w:hanging="360"/>
+      </w:pPr>
+    </w:lvl>
+    <w:lvl w:ilvl="2" w:tplc="FFFFFFFF" w:tentative="1">
+      <w:start w:val="1"/>
+      <w:numFmt w:val="lowerRoman"/>
+      <w:lvlText w:val="%3."/>
+      <w:lvlJc w:val="right"/>
+      <w:pPr>
+        <w:ind w:left="2160" w:hanging="180"/>
+      </w:pPr>
+    </w:lvl>
+    <w:lvl w:ilvl="3" w:tplc="FFFFFFFF" w:tentative="1">
+      <w:start w:val="1"/>
+      <w:numFmt w:val="decimal"/>
+      <w:lvlText w:val="%4."/>
+      <w:lvlJc w:val="left"/>
+      <w:pPr>
+        <w:ind w:left="2880" w:hanging="360"/>
+      </w:pPr>
+    </w:lvl>
+    <w:lvl w:ilvl="4" w:tplc="FFFFFFFF" w:tentative="1">
+      <w:start w:val="1"/>
+      <w:numFmt w:val="lowerLetter"/>
+      <w:lvlText w:val="%5."/>
+      <w:lvlJc w:val="left"/>
+      <w:pPr>
+        <w:ind w:left="3600" w:hanging="360"/>
+      </w:pPr>
+    </w:lvl>
+    <w:lvl w:ilvl="5" w:tplc="FFFFFFFF" w:tentative="1">
+      <w:start w:val="1"/>
+      <w:numFmt w:val="lowerRoman"/>
+      <w:lvlText w:val="%6."/>
+      <w:lvlJc w:val="right"/>
+      <w:pPr>
+        <w:ind w:left="4320" w:hanging="180"/>
+      </w:pPr>
+    </w:lvl>
+    <w:lvl w:ilvl="6" w:tplc="FFFFFFFF" w:tentative="1">
+      <w:start w:val="1"/>
+      <w:numFmt w:val="decimal"/>
+      <w:lvlText w:val="%7."/>
+      <w:lvlJc w:val="left"/>
+      <w:pPr>
+        <w:ind w:left="5040" w:hanging="360"/>
+      </w:pPr>
+    </w:lvl>
+    <w:lvl w:ilvl="7" w:tplc="FFFFFFFF" w:tentative="1">
+      <w:start w:val="1"/>
+      <w:numFmt w:val="lowerLetter"/>
+      <w:lvlText w:val="%8."/>
+      <w:lvlJc w:val="left"/>
+      <w:pPr>
+        <w:ind w:left="5760" w:hanging="360"/>
+      </w:pPr>
+    </w:lvl>
+    <w:lvl w:ilvl="8" w:tplc="FFFFFFFF" w:tentative="1">
+      <w:start w:val="1"/>
+      <w:numFmt w:val="lowerRoman"/>
+      <w:lvlText w:val="%9."/>
+      <w:lvlJc w:val="right"/>
+      <w:pPr>
+        <w:ind w:left="6480" w:hanging="180"/>
+      </w:pPr>
+    </w:lvl>
+  </w:abstractNum>
   <w:num w:numId="1" w16cid:durableId="655955320">
-    <w:abstractNumId w:val="2"/>
+    <w:abstractNumId w:val="3"/>
   </w:num>
   <w:num w:numId="2" w16cid:durableId="585115318">
     <w:abstractNumId w:val="1"/>
   </w:num>
   <w:num w:numId="3" w16cid:durableId="906844711">
     <w:abstractNumId w:val="0"/>
+  </w:num>
+  <w:num w:numId="4" w16cid:durableId="946304155">
+    <w:abstractNumId w:val="2"/>
+  </w:num>
+  <w:num w:numId="5" w16cid:durableId="950353754">
+    <w:abstractNumId w:val="4"/>
   </w:num>
 </w:numbering>
 </file>
@@ -905,6 +2255,27 @@
     <w:name w:val="Normal"/>
     <w:qFormat/>
   </w:style>
+  <w:style w:type="paragraph" w:styleId="Heading1">
+    <w:name w:val="heading 1"/>
+    <w:basedOn w:val="Normal"/>
+    <w:link w:val="Heading1Char"/>
+    <w:uiPriority w:val="9"/>
+    <w:qFormat/>
+    <w:rsid w:val="006F6B39"/>
+    <w:pPr>
+      <w:spacing w:before="100" w:beforeAutospacing="1" w:after="100" w:afterAutospacing="1" w:line="240" w:lineRule="auto"/>
+      <w:outlineLvl w:val="0"/>
+    </w:pPr>
+    <w:rPr>
+      <w:rFonts w:ascii="Times New Roman" w:eastAsia="Times New Roman" w:hAnsi="Times New Roman" w:cs="Times New Roman"/>
+      <w:b/>
+      <w:bCs/>
+      <w:kern w:val="36"/>
+      <w:sz w:val="48"/>
+      <w:szCs w:val="48"/>
+      <w:lang w:val="en-NL" w:eastAsia="en-NL"/>
+    </w:rPr>
+  </w:style>
   <w:style w:type="character" w:default="1" w:styleId="DefaultParagraphFont">
     <w:name w:val="Default Paragraph Font"/>
     <w:uiPriority w:val="1"/>
@@ -942,6 +2313,22 @@
       <w:ind w:left="720"/>
       <w:contextualSpacing/>
     </w:pPr>
+  </w:style>
+  <w:style w:type="character" w:customStyle="1" w:styleId="Heading1Char">
+    <w:name w:val="Heading 1 Char"/>
+    <w:basedOn w:val="DefaultParagraphFont"/>
+    <w:link w:val="Heading1"/>
+    <w:uiPriority w:val="9"/>
+    <w:rsid w:val="006F6B39"/>
+    <w:rPr>
+      <w:rFonts w:ascii="Times New Roman" w:eastAsia="Times New Roman" w:hAnsi="Times New Roman" w:cs="Times New Roman"/>
+      <w:b/>
+      <w:bCs/>
+      <w:kern w:val="36"/>
+      <w:sz w:val="48"/>
+      <w:szCs w:val="48"/>
+      <w:lang w:val="en-NL" w:eastAsia="en-NL"/>
+    </w:rPr>
   </w:style>
 </w:styles>
 </file>

</xml_diff>

<commit_message>
vault backup: 2023-11-27 16:13:53
</commit_message>
<xml_diff>
--- a/Vakken/Woorden als wapens/Weekopdrachten/Weekopdracht week 10(DOC).docx
+++ b/Vakken/Woorden als wapens/Weekopdrachten/Weekopdracht week 10(DOC).docx
@@ -4,6 +4,7 @@
   <w:body>
     <w:p>
       <w:pPr>
+        <w:pStyle w:val="Title"/>
         <w:rPr>
           <w:lang w:val="nl-NL"/>
         </w:rPr>
@@ -21,6 +22,12 @@
           <w:lang w:val="nl-NL"/>
         </w:rPr>
       </w:pPr>
+      <w:r>
+        <w:rPr>
+          <w:lang w:val="nl-NL"/>
+        </w:rPr>
+        <w:t>Jort Siemes</w:t>
+      </w:r>
     </w:p>
     <w:p>
       <w:pPr>
@@ -62,7 +69,21 @@
         <w:rPr>
           <w:lang w:val="nl-NL"/>
         </w:rPr>
-        <w:t xml:space="preserve">Taalkundig-stilistische analyse: de casus Wilders / </w:t>
+        <w:t xml:space="preserve">Taalkundig-stilistische analyse: de casus </w:t>
+      </w:r>
+      <w:proofErr w:type="gramStart"/>
+      <w:r>
+        <w:rPr>
+          <w:lang w:val="nl-NL"/>
+        </w:rPr>
+        <w:t>Wilders /</w:t>
+      </w:r>
+      <w:proofErr w:type="gramEnd"/>
+      <w:r>
+        <w:rPr>
+          <w:lang w:val="nl-NL"/>
+        </w:rPr>
+        <w:t xml:space="preserve"> </w:t>
       </w:r>
       <w:proofErr w:type="spellStart"/>
       <w:r>
@@ -227,7 +248,21 @@
         <w:rPr>
           <w:lang w:val="nl-NL"/>
         </w:rPr>
-        <w:t xml:space="preserve"> uitgezonden kamer debat bestudeerd er significante veranderingen zitten in de stijlkeuzes van Wilders. Sinds er </w:t>
+        <w:t xml:space="preserve"> uitgezonden kamer debat </w:t>
+      </w:r>
+      <w:proofErr w:type="gramStart"/>
+      <w:r>
+        <w:rPr>
+          <w:lang w:val="nl-NL"/>
+        </w:rPr>
+        <w:t>bestudeerd</w:t>
+      </w:r>
+      <w:proofErr w:type="gramEnd"/>
+      <w:r>
+        <w:rPr>
+          <w:lang w:val="nl-NL"/>
+        </w:rPr>
+        <w:t xml:space="preserve"> er significante veranderingen zitten in de stijlkeuzes van Wilders. Sinds er </w:t>
       </w:r>
       <w:r>
         <w:rPr>
@@ -265,13 +300,6 @@
         </w:rPr>
         <w:t>.</w:t>
       </w:r>
-    </w:p>
-    <w:p>
-      <w:pPr>
-        <w:rPr>
-          <w:lang w:val="nl-NL"/>
-        </w:rPr>
-      </w:pPr>
     </w:p>
     <w:p>
       <w:pPr>
@@ -403,12 +431,21 @@
           <w:lang w:val="nl-NL"/>
         </w:rPr>
       </w:pPr>
+      <w:proofErr w:type="gramStart"/>
       <w:r>
         <w:rPr>
           <w:highlight w:val="cyan"/>
           <w:lang w:val="nl-NL"/>
         </w:rPr>
-        <w:t>concrete of abstracte woorden</w:t>
+        <w:t>concrete</w:t>
+      </w:r>
+      <w:proofErr w:type="gramEnd"/>
+      <w:r>
+        <w:rPr>
+          <w:highlight w:val="cyan"/>
+          <w:lang w:val="nl-NL"/>
+        </w:rPr>
+        <w:t xml:space="preserve"> of abstracte woorden</w:t>
       </w:r>
     </w:p>
     <w:p>
@@ -423,12 +460,21 @@
           <w:lang w:val="nl-NL"/>
         </w:rPr>
       </w:pPr>
-      <w:r>
-        <w:rPr>
-          <w:highlight w:val="yellow"/>
-          <w:lang w:val="nl-NL"/>
-        </w:rPr>
-        <w:t>individuen opvoeren als representatief voor grotere groep</w:t>
+      <w:proofErr w:type="gramStart"/>
+      <w:r>
+        <w:rPr>
+          <w:highlight w:val="yellow"/>
+          <w:lang w:val="nl-NL"/>
+        </w:rPr>
+        <w:t>individuen</w:t>
+      </w:r>
+      <w:proofErr w:type="gramEnd"/>
+      <w:r>
+        <w:rPr>
+          <w:highlight w:val="yellow"/>
+          <w:lang w:val="nl-NL"/>
+        </w:rPr>
+        <w:t xml:space="preserve"> opvoeren als representatief voor grotere groep</w:t>
       </w:r>
     </w:p>
     <w:p>
@@ -443,12 +489,21 @@
           <w:lang w:val="nl-NL"/>
         </w:rPr>
       </w:pPr>
+      <w:proofErr w:type="gramStart"/>
       <w:r>
         <w:rPr>
           <w:highlight w:val="cyan"/>
           <w:lang w:val="nl-NL"/>
         </w:rPr>
-        <w:t>veelzeggende details</w:t>
+        <w:t>veelzeggende</w:t>
+      </w:r>
+      <w:proofErr w:type="gramEnd"/>
+      <w:r>
+        <w:rPr>
+          <w:highlight w:val="cyan"/>
+          <w:lang w:val="nl-NL"/>
+        </w:rPr>
+        <w:t xml:space="preserve"> details</w:t>
       </w:r>
     </w:p>
     <w:p>
@@ -463,6 +518,7 @@
           <w:lang w:val="nl-NL"/>
         </w:rPr>
       </w:pPr>
+      <w:proofErr w:type="gramStart"/>
       <w:r>
         <w:rPr>
           <w:highlight w:val="cyan"/>
@@ -470,6 +526,7 @@
         </w:rPr>
         <w:t>citaten</w:t>
       </w:r>
+      <w:proofErr w:type="gramEnd"/>
     </w:p>
     <w:p>
       <w:pPr>
@@ -505,13 +562,6 @@
           <w:lang w:val="nl-NL"/>
         </w:rPr>
       </w:pPr>
-    </w:p>
-    <w:p>
-      <w:pPr>
-        <w:rPr>
-          <w:lang w:val="nl-NL"/>
-        </w:rPr>
-      </w:pPr>
       <w:r>
         <w:rPr>
           <w:lang w:val="nl-NL"/>
@@ -522,7 +572,13 @@
         <w:rPr>
           <w:lang w:val="nl-NL"/>
         </w:rPr>
-        <w:t xml:space="preserve">Ik zie zelf bij de SP meer focus op mensen </w:t>
+        <w:t>Ik zie zelf bij de SP meer focus op mensen</w:t>
+      </w:r>
+      <w:r>
+        <w:rPr>
+          <w:lang w:val="nl-NL"/>
+        </w:rPr>
+        <w:t>, dit lijkt me als een socialistische partij ook logisch. Ook gebruikt De PvdD meer jargon zonder toelichting. Ook vind ik het verschil tussen het gebruik van het stijlelement: ons een groot verschil SP gebruikt dit woord niet terwijl PvdD dit juist veel gebruikt.</w:t>
       </w:r>
     </w:p>
     <w:p>
@@ -536,6 +592,12 @@
           <w:lang w:val="nl-NL"/>
         </w:rPr>
         <w:t xml:space="preserve">C, </w:t>
+      </w:r>
+      <w:r>
+        <w:rPr>
+          <w:lang w:val="nl-NL"/>
+        </w:rPr>
+        <w:t xml:space="preserve">Bij SP is er een duidelijke reden dat ze vooral de kiezer en verwijzingen ernaar als: ‘mensen’ neerzet. Dit gebeurt een stuk minder bij de PvdD dit komt denk ik omdat die minder gaan over de gelijkheid van: mensen. En meer over gemeenschappelijk eigendom, hiervoor gebruiken ze voornamelijk het woord ons, omdat dit een bezig aangeeft. </w:t>
       </w:r>
     </w:p>
     <w:p>
@@ -634,24 +696,40 @@
           <w:lang w:val="nl-NL"/>
         </w:rPr>
       </w:pPr>
-      <w:r>
-        <w:rPr>
-          <w:lang w:val="nl-NL"/>
-        </w:rPr>
-        <w:t>in Den Haag, omdat de ratten letterlijk door hun huizen en door de straten</w:t>
-      </w:r>
-    </w:p>
-    <w:p>
-      <w:pPr>
-        <w:rPr>
-          <w:lang w:val="nl-NL"/>
-        </w:rPr>
-      </w:pPr>
-      <w:r>
-        <w:rPr>
-          <w:lang w:val="nl-NL"/>
-        </w:rPr>
-        <w:t xml:space="preserve">lopen. In Apeldoorn worden </w:t>
+      <w:proofErr w:type="gramStart"/>
+      <w:r>
+        <w:rPr>
+          <w:lang w:val="nl-NL"/>
+        </w:rPr>
+        <w:t>in</w:t>
+      </w:r>
+      <w:proofErr w:type="gramEnd"/>
+      <w:r>
+        <w:rPr>
+          <w:lang w:val="nl-NL"/>
+        </w:rPr>
+        <w:t xml:space="preserve"> Den Haag, omdat de ratten letterlijk door hun huizen en door de straten</w:t>
+      </w:r>
+    </w:p>
+    <w:p>
+      <w:pPr>
+        <w:rPr>
+          <w:lang w:val="nl-NL"/>
+        </w:rPr>
+      </w:pPr>
+      <w:proofErr w:type="gramStart"/>
+      <w:r>
+        <w:rPr>
+          <w:lang w:val="nl-NL"/>
+        </w:rPr>
+        <w:t>lopen</w:t>
+      </w:r>
+      <w:proofErr w:type="gramEnd"/>
+      <w:r>
+        <w:rPr>
+          <w:lang w:val="nl-NL"/>
+        </w:rPr>
+        <w:t xml:space="preserve">. In Apeldoorn worden </w:t>
       </w:r>
       <w:r>
         <w:rPr>
@@ -673,11 +751,19 @@
           <w:lang w:val="nl-NL"/>
         </w:rPr>
       </w:pPr>
-      <w:r>
-        <w:rPr>
-          <w:lang w:val="nl-NL"/>
-        </w:rPr>
-        <w:t xml:space="preserve">kleinschalige zorginstelling, het Kristal, te verhuizen, terwijl </w:t>
+      <w:proofErr w:type="gramStart"/>
+      <w:r>
+        <w:rPr>
+          <w:lang w:val="nl-NL"/>
+        </w:rPr>
+        <w:t>kleinschalige</w:t>
+      </w:r>
+      <w:proofErr w:type="gramEnd"/>
+      <w:r>
+        <w:rPr>
+          <w:lang w:val="nl-NL"/>
+        </w:rPr>
+        <w:t xml:space="preserve"> zorginstelling, het Kristal, te verhuizen, terwijl </w:t>
       </w:r>
       <w:r>
         <w:rPr>
@@ -725,11 +811,19 @@
           <w:lang w:val="nl-NL"/>
         </w:rPr>
       </w:pPr>
-      <w:r>
-        <w:rPr>
-          <w:lang w:val="nl-NL"/>
-        </w:rPr>
-        <w:t>dichtstbijzijnde is in Venlo, 30 kilometer verderop.</w:t>
+      <w:proofErr w:type="gramStart"/>
+      <w:r>
+        <w:rPr>
+          <w:lang w:val="nl-NL"/>
+        </w:rPr>
+        <w:t>dichtstbijzijnde</w:t>
+      </w:r>
+      <w:proofErr w:type="gramEnd"/>
+      <w:r>
+        <w:rPr>
+          <w:lang w:val="nl-NL"/>
+        </w:rPr>
+        <w:t xml:space="preserve"> is in Venlo, 30 kilometer verderop.</w:t>
       </w:r>
     </w:p>
     <w:p>
@@ -784,11 +878,19 @@
           <w:lang w:val="nl-NL"/>
         </w:rPr>
       </w:pPr>
-      <w:r>
-        <w:rPr>
-          <w:lang w:val="nl-NL"/>
-        </w:rPr>
-        <w:t xml:space="preserve">ben in Uden, Wit Korea, en de </w:t>
+      <w:proofErr w:type="gramStart"/>
+      <w:r>
+        <w:rPr>
+          <w:lang w:val="nl-NL"/>
+        </w:rPr>
+        <w:t>ben</w:t>
+      </w:r>
+      <w:proofErr w:type="gramEnd"/>
+      <w:r>
+        <w:rPr>
+          <w:lang w:val="nl-NL"/>
+        </w:rPr>
+        <w:t xml:space="preserve"> in Uden, Wit Korea, en de </w:t>
       </w:r>
       <w:r>
         <w:rPr>
@@ -836,6 +938,7 @@
           <w:lang w:val="nl-NL"/>
         </w:rPr>
       </w:pPr>
+      <w:proofErr w:type="gramStart"/>
       <w:r>
         <w:rPr>
           <w:highlight w:val="yellow"/>
@@ -843,6 +946,7 @@
         </w:rPr>
         <w:t>inwoners</w:t>
       </w:r>
+      <w:proofErr w:type="gramEnd"/>
       <w:r>
         <w:rPr>
           <w:lang w:val="nl-NL"/>
@@ -856,11 +960,19 @@
           <w:lang w:val="nl-NL"/>
         </w:rPr>
       </w:pPr>
-      <w:r>
-        <w:rPr>
-          <w:lang w:val="nl-NL"/>
-        </w:rPr>
-        <w:t xml:space="preserve">gewoon een normaal huis kopen in </w:t>
+      <w:proofErr w:type="gramStart"/>
+      <w:r>
+        <w:rPr>
+          <w:lang w:val="nl-NL"/>
+        </w:rPr>
+        <w:t>gewoon</w:t>
+      </w:r>
+      <w:proofErr w:type="gramEnd"/>
+      <w:r>
+        <w:rPr>
+          <w:lang w:val="nl-NL"/>
+        </w:rPr>
+        <w:t xml:space="preserve"> een normaal huis kopen in </w:t>
       </w:r>
       <w:r>
         <w:rPr>
@@ -882,11 +994,19 @@
           <w:lang w:val="nl-NL"/>
         </w:rPr>
       </w:pPr>
-      <w:r>
-        <w:rPr>
-          <w:lang w:val="nl-NL"/>
-        </w:rPr>
-        <w:t>daar alle huizen opkopen.</w:t>
+      <w:proofErr w:type="gramStart"/>
+      <w:r>
+        <w:rPr>
+          <w:lang w:val="nl-NL"/>
+        </w:rPr>
+        <w:t>daar</w:t>
+      </w:r>
+      <w:proofErr w:type="gramEnd"/>
+      <w:r>
+        <w:rPr>
+          <w:lang w:val="nl-NL"/>
+        </w:rPr>
+        <w:t xml:space="preserve"> alle huizen opkopen.</w:t>
       </w:r>
     </w:p>
     <w:p>
@@ -908,11 +1028,19 @@
           <w:lang w:val="nl-NL"/>
         </w:rPr>
       </w:pPr>
-      <w:r>
-        <w:rPr>
-          <w:lang w:val="nl-NL"/>
-        </w:rPr>
-        <w:t xml:space="preserve">zijn </w:t>
+      <w:proofErr w:type="gramStart"/>
+      <w:r>
+        <w:rPr>
+          <w:lang w:val="nl-NL"/>
+        </w:rPr>
+        <w:t>zijn</w:t>
+      </w:r>
+      <w:proofErr w:type="gramEnd"/>
+      <w:r>
+        <w:rPr>
+          <w:lang w:val="nl-NL"/>
+        </w:rPr>
+        <w:t xml:space="preserve"> </w:t>
       </w:r>
       <w:r>
         <w:rPr>
@@ -934,11 +1062,19 @@
           <w:lang w:val="nl-NL"/>
         </w:rPr>
       </w:pPr>
-      <w:r>
-        <w:rPr>
-          <w:lang w:val="nl-NL"/>
-        </w:rPr>
-        <w:t xml:space="preserve">verslechteringen in </w:t>
+      <w:proofErr w:type="gramStart"/>
+      <w:r>
+        <w:rPr>
+          <w:lang w:val="nl-NL"/>
+        </w:rPr>
+        <w:t>verslechteringen</w:t>
+      </w:r>
+      <w:proofErr w:type="gramEnd"/>
+      <w:r>
+        <w:rPr>
+          <w:lang w:val="nl-NL"/>
+        </w:rPr>
+        <w:t xml:space="preserve"> in </w:t>
       </w:r>
       <w:r>
         <w:rPr>
@@ -986,11 +1122,19 @@
           <w:lang w:val="nl-NL"/>
         </w:rPr>
       </w:pPr>
-      <w:r>
-        <w:rPr>
-          <w:lang w:val="nl-NL"/>
-        </w:rPr>
-        <w:t xml:space="preserve">verbeteringen in </w:t>
+      <w:proofErr w:type="gramStart"/>
+      <w:r>
+        <w:rPr>
+          <w:lang w:val="nl-NL"/>
+        </w:rPr>
+        <w:t>verbeteringen</w:t>
+      </w:r>
+      <w:proofErr w:type="gramEnd"/>
+      <w:r>
+        <w:rPr>
+          <w:lang w:val="nl-NL"/>
+        </w:rPr>
+        <w:t xml:space="preserve"> in </w:t>
       </w:r>
       <w:r>
         <w:rPr>
@@ -1012,37 +1156,61 @@
           <w:lang w:val="nl-NL"/>
         </w:rPr>
       </w:pPr>
-      <w:r>
-        <w:rPr>
-          <w:lang w:val="nl-NL"/>
-        </w:rPr>
-        <w:t>buurten. Het zijn vergeten buurten. Zo voelen mensen dat ook. Het trieste is wel</w:t>
-      </w:r>
-    </w:p>
-    <w:p>
-      <w:pPr>
-        <w:rPr>
-          <w:lang w:val="nl-NL"/>
-        </w:rPr>
-      </w:pPr>
-      <w:r>
-        <w:rPr>
-          <w:lang w:val="nl-NL"/>
-        </w:rPr>
-        <w:t>dat juist deze vergeten buurten op dit moment heel erg weinig — niks, zou ik</w:t>
-      </w:r>
-    </w:p>
-    <w:p>
-      <w:pPr>
-        <w:rPr>
-          <w:lang w:val="nl-NL"/>
-        </w:rPr>
-      </w:pPr>
-      <w:r>
-        <w:rPr>
-          <w:lang w:val="nl-NL"/>
-        </w:rPr>
-        <w:t xml:space="preserve">willen zeggen — van dit </w:t>
+      <w:proofErr w:type="gramStart"/>
+      <w:r>
+        <w:rPr>
+          <w:lang w:val="nl-NL"/>
+        </w:rPr>
+        <w:t>buurten</w:t>
+      </w:r>
+      <w:proofErr w:type="gramEnd"/>
+      <w:r>
+        <w:rPr>
+          <w:lang w:val="nl-NL"/>
+        </w:rPr>
+        <w:t>. Het zijn vergeten buurten. Zo voelen mensen dat ook. Het trieste is wel</w:t>
+      </w:r>
+    </w:p>
+    <w:p>
+      <w:pPr>
+        <w:rPr>
+          <w:lang w:val="nl-NL"/>
+        </w:rPr>
+      </w:pPr>
+      <w:proofErr w:type="gramStart"/>
+      <w:r>
+        <w:rPr>
+          <w:lang w:val="nl-NL"/>
+        </w:rPr>
+        <w:t>dat</w:t>
+      </w:r>
+      <w:proofErr w:type="gramEnd"/>
+      <w:r>
+        <w:rPr>
+          <w:lang w:val="nl-NL"/>
+        </w:rPr>
+        <w:t xml:space="preserve"> juist deze vergeten buurten op dit moment heel erg weinig — niks, zou ik</w:t>
+      </w:r>
+    </w:p>
+    <w:p>
+      <w:pPr>
+        <w:rPr>
+          <w:lang w:val="nl-NL"/>
+        </w:rPr>
+      </w:pPr>
+      <w:proofErr w:type="gramStart"/>
+      <w:r>
+        <w:rPr>
+          <w:lang w:val="nl-NL"/>
+        </w:rPr>
+        <w:t>willen</w:t>
+      </w:r>
+      <w:proofErr w:type="gramEnd"/>
+      <w:r>
+        <w:rPr>
+          <w:lang w:val="nl-NL"/>
+        </w:rPr>
+        <w:t xml:space="preserve"> zeggen — van dit </w:t>
       </w:r>
       <w:r>
         <w:rPr>
@@ -1078,11 +1246,19 @@
           <w:lang w:val="nl-NL"/>
         </w:rPr>
       </w:pPr>
-      <w:r>
-        <w:rPr>
-          <w:lang w:val="nl-NL"/>
-        </w:rPr>
-        <w:t>weleens hoort, maar ik erger me er kapot aan: "</w:t>
+      <w:proofErr w:type="gramStart"/>
+      <w:r>
+        <w:rPr>
+          <w:lang w:val="nl-NL"/>
+        </w:rPr>
+        <w:t>weleens</w:t>
+      </w:r>
+      <w:proofErr w:type="gramEnd"/>
+      <w:r>
+        <w:rPr>
+          <w:lang w:val="nl-NL"/>
+        </w:rPr>
+        <w:t xml:space="preserve"> hoort, maar ik erger me er kapot aan: "</w:t>
       </w:r>
       <w:r>
         <w:rPr>
@@ -1098,12 +1274,21 @@
           <w:lang w:val="nl-NL"/>
         </w:rPr>
       </w:pPr>
+      <w:proofErr w:type="gramStart"/>
       <w:r>
         <w:rPr>
           <w:highlight w:val="cyan"/>
           <w:lang w:val="nl-NL"/>
         </w:rPr>
-        <w:t>voor uw kind? Kies dan voor particulier onderwijs.</w:t>
+        <w:t>voor</w:t>
+      </w:r>
+      <w:proofErr w:type="gramEnd"/>
+      <w:r>
+        <w:rPr>
+          <w:highlight w:val="cyan"/>
+          <w:lang w:val="nl-NL"/>
+        </w:rPr>
+        <w:t xml:space="preserve"> uw kind? Kies dan voor particulier onderwijs.</w:t>
       </w:r>
       <w:r>
         <w:rPr>
@@ -1118,11 +1303,19 @@
           <w:lang w:val="nl-NL"/>
         </w:rPr>
       </w:pPr>
-      <w:r>
-        <w:rPr>
-          <w:lang w:val="nl-NL"/>
-        </w:rPr>
-        <w:t xml:space="preserve">denk ik: zou er nou één </w:t>
+      <w:proofErr w:type="gramStart"/>
+      <w:r>
+        <w:rPr>
+          <w:lang w:val="nl-NL"/>
+        </w:rPr>
+        <w:t>denk</w:t>
+      </w:r>
+      <w:proofErr w:type="gramEnd"/>
+      <w:r>
+        <w:rPr>
+          <w:lang w:val="nl-NL"/>
+        </w:rPr>
+        <w:t xml:space="preserve"> ik: zou er nou één </w:t>
       </w:r>
       <w:r>
         <w:rPr>
@@ -1144,11 +1337,19 @@
           <w:lang w:val="nl-NL"/>
         </w:rPr>
       </w:pPr>
-      <w:r>
-        <w:rPr>
-          <w:lang w:val="nl-NL"/>
-        </w:rPr>
-        <w:t xml:space="preserve">het beste voor mijn kind? Natuurlijk, alle </w:t>
+      <w:proofErr w:type="gramStart"/>
+      <w:r>
+        <w:rPr>
+          <w:lang w:val="nl-NL"/>
+        </w:rPr>
+        <w:t>het</w:t>
+      </w:r>
+      <w:proofErr w:type="gramEnd"/>
+      <w:r>
+        <w:rPr>
+          <w:lang w:val="nl-NL"/>
+        </w:rPr>
+        <w:t xml:space="preserve"> beste voor mijn kind? Natuurlijk, alle </w:t>
       </w:r>
       <w:r>
         <w:rPr>
@@ -1183,11 +1384,19 @@
           <w:lang w:val="nl-NL"/>
         </w:rPr>
       </w:pPr>
-      <w:r>
-        <w:rPr>
-          <w:lang w:val="nl-NL"/>
-        </w:rPr>
-        <w:t xml:space="preserve">maar niet alle </w:t>
+      <w:proofErr w:type="gramStart"/>
+      <w:r>
+        <w:rPr>
+          <w:lang w:val="nl-NL"/>
+        </w:rPr>
+        <w:t>maar</w:t>
+      </w:r>
+      <w:proofErr w:type="gramEnd"/>
+      <w:r>
+        <w:rPr>
+          <w:lang w:val="nl-NL"/>
+        </w:rPr>
+        <w:t xml:space="preserve"> niet alle </w:t>
       </w:r>
       <w:r>
         <w:rPr>
@@ -1317,11 +1526,19 @@
           <w:lang w:val="nl-NL"/>
         </w:rPr>
       </w:pPr>
-      <w:r>
-        <w:rPr>
-          <w:lang w:val="nl-NL"/>
-        </w:rPr>
-        <w:t>de Algemene Politieke Beschouwingen (2021)</w:t>
+      <w:proofErr w:type="gramStart"/>
+      <w:r>
+        <w:rPr>
+          <w:lang w:val="nl-NL"/>
+        </w:rPr>
+        <w:t>de</w:t>
+      </w:r>
+      <w:proofErr w:type="gramEnd"/>
+      <w:r>
+        <w:rPr>
+          <w:lang w:val="nl-NL"/>
+        </w:rPr>
+        <w:t xml:space="preserve"> Algemene Politieke Beschouwingen (2021)</w:t>
       </w:r>
     </w:p>
     <w:p>
@@ -1347,7 +1564,20 @@
         <w:rPr>
           <w:lang w:val="nl-NL"/>
         </w:rPr>
-        <w:t xml:space="preserve"> in ons land kunnen niet vooruit omdat </w:t>
+        <w:t xml:space="preserve"> in </w:t>
+      </w:r>
+      <w:r>
+        <w:rPr>
+          <w:highlight w:val="yellow"/>
+          <w:lang w:val="nl-NL"/>
+        </w:rPr>
+        <w:t>ons</w:t>
+      </w:r>
+      <w:r>
+        <w:rPr>
+          <w:lang w:val="nl-NL"/>
+        </w:rPr>
+        <w:t xml:space="preserve"> land kunnen niet vooruit omdat </w:t>
       </w:r>
       <w:r>
         <w:rPr>
@@ -1363,11 +1593,19 @@
           <w:lang w:val="nl-NL"/>
         </w:rPr>
       </w:pPr>
-      <w:r>
-        <w:rPr>
-          <w:lang w:val="nl-NL"/>
-        </w:rPr>
-        <w:t xml:space="preserve">onzeker zijn over </w:t>
+      <w:proofErr w:type="gramStart"/>
+      <w:r>
+        <w:rPr>
+          <w:lang w:val="nl-NL"/>
+        </w:rPr>
+        <w:t>onzeker</w:t>
+      </w:r>
+      <w:proofErr w:type="gramEnd"/>
+      <w:r>
+        <w:rPr>
+          <w:lang w:val="nl-NL"/>
+        </w:rPr>
+        <w:t xml:space="preserve"> zijn over </w:t>
       </w:r>
       <w:r>
         <w:rPr>
@@ -1402,24 +1640,40 @@
           <w:lang w:val="nl-NL"/>
         </w:rPr>
       </w:pPr>
-      <w:r>
-        <w:rPr>
-          <w:lang w:val="nl-NL"/>
-        </w:rPr>
-        <w:t>de scheuren in de gevels hebben zien ontstaan en die al jaren wachten op</w:t>
-      </w:r>
-    </w:p>
-    <w:p>
-      <w:pPr>
-        <w:rPr>
-          <w:lang w:val="nl-NL"/>
-        </w:rPr>
-      </w:pPr>
-      <w:r>
-        <w:rPr>
-          <w:lang w:val="nl-NL"/>
-        </w:rPr>
-        <w:t xml:space="preserve">versteviging van </w:t>
+      <w:proofErr w:type="gramStart"/>
+      <w:r>
+        <w:rPr>
+          <w:lang w:val="nl-NL"/>
+        </w:rPr>
+        <w:t>de</w:t>
+      </w:r>
+      <w:proofErr w:type="gramEnd"/>
+      <w:r>
+        <w:rPr>
+          <w:lang w:val="nl-NL"/>
+        </w:rPr>
+        <w:t xml:space="preserve"> scheuren in de gevels hebben zien ontstaan en die al jaren wachten op</w:t>
+      </w:r>
+    </w:p>
+    <w:p>
+      <w:pPr>
+        <w:rPr>
+          <w:lang w:val="nl-NL"/>
+        </w:rPr>
+      </w:pPr>
+      <w:proofErr w:type="gramStart"/>
+      <w:r>
+        <w:rPr>
+          <w:lang w:val="nl-NL"/>
+        </w:rPr>
+        <w:t>versteviging</w:t>
+      </w:r>
+      <w:proofErr w:type="gramEnd"/>
+      <w:r>
+        <w:rPr>
+          <w:lang w:val="nl-NL"/>
+        </w:rPr>
+        <w:t xml:space="preserve"> van </w:t>
       </w:r>
       <w:r>
         <w:rPr>
@@ -1441,11 +1695,19 @@
           <w:lang w:val="nl-NL"/>
         </w:rPr>
       </w:pPr>
-      <w:r>
-        <w:rPr>
-          <w:lang w:val="nl-NL"/>
-        </w:rPr>
-        <w:t xml:space="preserve">kankerverwekkende deeltjes regent boven het dorp, waardoor </w:t>
+      <w:proofErr w:type="gramStart"/>
+      <w:r>
+        <w:rPr>
+          <w:lang w:val="nl-NL"/>
+        </w:rPr>
+        <w:t>kankerverwekkende</w:t>
+      </w:r>
+      <w:proofErr w:type="gramEnd"/>
+      <w:r>
+        <w:rPr>
+          <w:lang w:val="nl-NL"/>
+        </w:rPr>
+        <w:t xml:space="preserve"> deeltjes regent boven het dorp, waardoor </w:t>
       </w:r>
       <w:r>
         <w:rPr>
@@ -1467,11 +1729,19 @@
           <w:lang w:val="nl-NL"/>
         </w:rPr>
       </w:pPr>
-      <w:r>
-        <w:rPr>
-          <w:lang w:val="nl-NL"/>
-        </w:rPr>
-        <w:t xml:space="preserve">beter niet meer buiten kunnen spelen. Maar die </w:t>
+      <w:proofErr w:type="gramStart"/>
+      <w:r>
+        <w:rPr>
+          <w:lang w:val="nl-NL"/>
+        </w:rPr>
+        <w:t>beter</w:t>
+      </w:r>
+      <w:proofErr w:type="gramEnd"/>
+      <w:r>
+        <w:rPr>
+          <w:lang w:val="nl-NL"/>
+        </w:rPr>
+        <w:t xml:space="preserve"> niet meer buiten kunnen spelen. Maar die </w:t>
       </w:r>
       <w:r>
         <w:rPr>
@@ -1493,11 +1763,19 @@
           <w:lang w:val="nl-NL"/>
         </w:rPr>
       </w:pPr>
-      <w:r>
-        <w:rPr>
-          <w:lang w:val="nl-NL"/>
-        </w:rPr>
-        <w:t>neer. Die komen in actie.</w:t>
+      <w:proofErr w:type="gramStart"/>
+      <w:r>
+        <w:rPr>
+          <w:lang w:val="nl-NL"/>
+        </w:rPr>
+        <w:t>neer</w:t>
+      </w:r>
+      <w:proofErr w:type="gramEnd"/>
+      <w:r>
+        <w:rPr>
+          <w:lang w:val="nl-NL"/>
+        </w:rPr>
+        <w:t>. Die komen in actie.</w:t>
       </w:r>
     </w:p>
     <w:p>
@@ -1532,11 +1810,19 @@
           <w:lang w:val="nl-NL"/>
         </w:rPr>
       </w:pPr>
-      <w:r>
-        <w:rPr>
-          <w:lang w:val="nl-NL"/>
-        </w:rPr>
-        <w:t xml:space="preserve">op voor zichzelf, </w:t>
+      <w:proofErr w:type="gramStart"/>
+      <w:r>
+        <w:rPr>
+          <w:lang w:val="nl-NL"/>
+        </w:rPr>
+        <w:t>op</w:t>
+      </w:r>
+      <w:proofErr w:type="gramEnd"/>
+      <w:r>
+        <w:rPr>
+          <w:lang w:val="nl-NL"/>
+        </w:rPr>
+        <w:t xml:space="preserve"> voor zichzelf, </w:t>
       </w:r>
       <w:r>
         <w:rPr>
@@ -1597,6 +1883,7 @@
           <w:lang w:val="nl-NL"/>
         </w:rPr>
       </w:pPr>
+      <w:proofErr w:type="gramStart"/>
       <w:r>
         <w:rPr>
           <w:highlight w:val="yellow"/>
@@ -1604,6 +1891,7 @@
         </w:rPr>
         <w:t>zij</w:t>
       </w:r>
+      <w:proofErr w:type="gramEnd"/>
       <w:r>
         <w:rPr>
           <w:lang w:val="nl-NL"/>
@@ -1630,11 +1918,19 @@
           <w:lang w:val="nl-NL"/>
         </w:rPr>
       </w:pPr>
-      <w:r>
-        <w:rPr>
-          <w:lang w:val="nl-NL"/>
-        </w:rPr>
-        <w:t>inlossen van eerder gedane beloftes.</w:t>
+      <w:proofErr w:type="gramStart"/>
+      <w:r>
+        <w:rPr>
+          <w:lang w:val="nl-NL"/>
+        </w:rPr>
+        <w:t>inlossen</w:t>
+      </w:r>
+      <w:proofErr w:type="gramEnd"/>
+      <w:r>
+        <w:rPr>
+          <w:lang w:val="nl-NL"/>
+        </w:rPr>
+        <w:t xml:space="preserve"> van eerder gedane beloftes.</w:t>
       </w:r>
     </w:p>
     <w:p>
@@ -1663,11 +1959,19 @@
           <w:lang w:val="nl-NL"/>
         </w:rPr>
       </w:pPr>
-      <w:r>
-        <w:rPr>
-          <w:lang w:val="nl-NL"/>
-        </w:rPr>
-        <w:t xml:space="preserve">op. Dat maakt </w:t>
+      <w:proofErr w:type="gramStart"/>
+      <w:r>
+        <w:rPr>
+          <w:lang w:val="nl-NL"/>
+        </w:rPr>
+        <w:t>op</w:t>
+      </w:r>
+      <w:proofErr w:type="gramEnd"/>
+      <w:r>
+        <w:rPr>
+          <w:lang w:val="nl-NL"/>
+        </w:rPr>
+        <w:t xml:space="preserve">. Dat maakt </w:t>
       </w:r>
       <w:r>
         <w:rPr>
@@ -1715,11 +2019,19 @@
           <w:lang w:val="nl-NL"/>
         </w:rPr>
       </w:pPr>
-      <w:r>
-        <w:rPr>
-          <w:lang w:val="nl-NL"/>
-        </w:rPr>
-        <w:t>de industrie doorgaan met haar ziekmakende en vervuilende uitstoot? Kan de</w:t>
+      <w:proofErr w:type="gramStart"/>
+      <w:r>
+        <w:rPr>
+          <w:lang w:val="nl-NL"/>
+        </w:rPr>
+        <w:t>de</w:t>
+      </w:r>
+      <w:proofErr w:type="gramEnd"/>
+      <w:r>
+        <w:rPr>
+          <w:lang w:val="nl-NL"/>
+        </w:rPr>
+        <w:t xml:space="preserve"> industrie doorgaan met haar ziekmakende en vervuilende uitstoot? Kan de</w:t>
       </w:r>
     </w:p>
     <w:p>
@@ -1748,11 +2060,19 @@
           <w:lang w:val="nl-NL"/>
         </w:rPr>
       </w:pPr>
-      <w:r>
-        <w:rPr>
-          <w:lang w:val="nl-NL"/>
-        </w:rPr>
-        <w:t xml:space="preserve">beleggers en grondeigenaars blijven </w:t>
+      <w:proofErr w:type="gramStart"/>
+      <w:r>
+        <w:rPr>
+          <w:lang w:val="nl-NL"/>
+        </w:rPr>
+        <w:t>beleggers</w:t>
+      </w:r>
+      <w:proofErr w:type="gramEnd"/>
+      <w:r>
+        <w:rPr>
+          <w:lang w:val="nl-NL"/>
+        </w:rPr>
+        <w:t xml:space="preserve"> en grondeigenaars blijven </w:t>
       </w:r>
       <w:r>
         <w:rPr>
@@ -1800,11 +2120,19 @@
           <w:lang w:val="nl-NL"/>
         </w:rPr>
       </w:pPr>
-      <w:r>
-        <w:rPr>
-          <w:lang w:val="nl-NL"/>
-        </w:rPr>
-        <w:t xml:space="preserve">veilige leefomgeving waar je thuis bent en waar je je thuis voelt? Van </w:t>
+      <w:proofErr w:type="gramStart"/>
+      <w:r>
+        <w:rPr>
+          <w:lang w:val="nl-NL"/>
+        </w:rPr>
+        <w:t>veilige</w:t>
+      </w:r>
+      <w:proofErr w:type="gramEnd"/>
+      <w:r>
+        <w:rPr>
+          <w:lang w:val="nl-NL"/>
+        </w:rPr>
+        <w:t xml:space="preserve"> leefomgeving waar je thuis bent en waar je je thuis voelt? Van </w:t>
       </w:r>
       <w:r>
         <w:rPr>
@@ -1826,6 +2154,7 @@
           <w:lang w:val="nl-NL"/>
         </w:rPr>
       </w:pPr>
+      <w:proofErr w:type="gramStart"/>
       <w:r>
         <w:rPr>
           <w:highlight w:val="yellow"/>
@@ -1833,6 +2162,7 @@
         </w:rPr>
         <w:t>onze</w:t>
       </w:r>
+      <w:proofErr w:type="gramEnd"/>
       <w:r>
         <w:rPr>
           <w:lang w:val="nl-NL"/>
@@ -1872,6 +2202,7 @@
           <w:lang w:val="nl-NL"/>
         </w:rPr>
       </w:pPr>
+      <w:proofErr w:type="gramStart"/>
       <w:r>
         <w:rPr>
           <w:highlight w:val="yellow"/>
@@ -1879,6 +2210,7 @@
         </w:rPr>
         <w:t>ons</w:t>
       </w:r>
+      <w:proofErr w:type="gramEnd"/>
       <w:r>
         <w:rPr>
           <w:lang w:val="nl-NL"/>
@@ -1918,6 +2250,7 @@
           <w:lang w:val="nl-NL"/>
         </w:rPr>
       </w:pPr>
+      <w:proofErr w:type="gramStart"/>
       <w:r>
         <w:rPr>
           <w:highlight w:val="cyan"/>
@@ -1925,6 +2258,7 @@
         </w:rPr>
         <w:t>sociaaldemocratie</w:t>
       </w:r>
+      <w:proofErr w:type="gramEnd"/>
       <w:r>
         <w:rPr>
           <w:lang w:val="nl-NL"/>
@@ -1951,11 +2285,19 @@
           <w:lang w:val="nl-NL"/>
         </w:rPr>
       </w:pPr>
-      <w:r>
-        <w:rPr>
-          <w:lang w:val="nl-NL"/>
-        </w:rPr>
-        <w:t xml:space="preserve">samenwerken. Samen staan </w:t>
+      <w:proofErr w:type="gramStart"/>
+      <w:r>
+        <w:rPr>
+          <w:lang w:val="nl-NL"/>
+        </w:rPr>
+        <w:t>samenwerken</w:t>
+      </w:r>
+      <w:proofErr w:type="gramEnd"/>
+      <w:r>
+        <w:rPr>
+          <w:lang w:val="nl-NL"/>
+        </w:rPr>
+        <w:t xml:space="preserve">. Samen staan </w:t>
       </w:r>
       <w:r>
         <w:rPr>
@@ -1990,24 +2332,40 @@
           <w:lang w:val="nl-NL"/>
         </w:rPr>
       </w:pPr>
-      <w:r>
-        <w:rPr>
-          <w:lang w:val="nl-NL"/>
-        </w:rPr>
-        <w:t>en mooier maken, door krachten te bundelen tussen mensen, samen met</w:t>
-      </w:r>
-    </w:p>
-    <w:p>
-      <w:pPr>
-        <w:rPr>
-          <w:lang w:val="nl-NL"/>
-        </w:rPr>
-      </w:pPr>
-      <w:r>
-        <w:rPr>
-          <w:lang w:val="nl-NL"/>
-        </w:rPr>
-        <w:t>maatschappelijke bewegingen, vakbonden en politieke partijen. Samen met hen</w:t>
+      <w:proofErr w:type="gramStart"/>
+      <w:r>
+        <w:rPr>
+          <w:lang w:val="nl-NL"/>
+        </w:rPr>
+        <w:t>en</w:t>
+      </w:r>
+      <w:proofErr w:type="gramEnd"/>
+      <w:r>
+        <w:rPr>
+          <w:lang w:val="nl-NL"/>
+        </w:rPr>
+        <w:t xml:space="preserve"> mooier maken, door krachten te bundelen tussen mensen, samen met</w:t>
+      </w:r>
+    </w:p>
+    <w:p>
+      <w:pPr>
+        <w:rPr>
+          <w:lang w:val="nl-NL"/>
+        </w:rPr>
+      </w:pPr>
+      <w:proofErr w:type="gramStart"/>
+      <w:r>
+        <w:rPr>
+          <w:lang w:val="nl-NL"/>
+        </w:rPr>
+        <w:t>maatschappelijke</w:t>
+      </w:r>
+      <w:proofErr w:type="gramEnd"/>
+      <w:r>
+        <w:rPr>
+          <w:lang w:val="nl-NL"/>
+        </w:rPr>
+        <w:t xml:space="preserve"> bewegingen, vakbonden en politieke partijen. Samen met hen</w:t>
       </w:r>
       <w:r>
         <w:rPr>
@@ -2041,11 +2399,19 @@
           <w:lang w:val="nl-NL"/>
         </w:rPr>
       </w:pPr>
-      <w:r>
-        <w:rPr>
-          <w:lang w:val="nl-NL"/>
-        </w:rPr>
-        <w:t>maken.</w:t>
+      <w:proofErr w:type="gramStart"/>
+      <w:r>
+        <w:rPr>
+          <w:lang w:val="nl-NL"/>
+        </w:rPr>
+        <w:t>maken</w:t>
+      </w:r>
+      <w:proofErr w:type="gramEnd"/>
+      <w:r>
+        <w:rPr>
+          <w:lang w:val="nl-NL"/>
+        </w:rPr>
+        <w:t>.</w:t>
       </w:r>
     </w:p>
     <w:sectPr>
@@ -2934,7 +3300,7 @@
       <w:kern w:val="36"/>
       <w:sz w:val="48"/>
       <w:szCs w:val="48"/>
-      <w:lang w:val="en-NL" w:eastAsia="en-NL"/>
+      <w:lang w:eastAsia="en-NL"/>
     </w:rPr>
   </w:style>
   <w:style w:type="character" w:default="1" w:styleId="DefaultParagraphFont">
@@ -2989,6 +3355,40 @@
       <w:sz w:val="48"/>
       <w:szCs w:val="48"/>
       <w:lang w:val="en-NL" w:eastAsia="en-NL"/>
+    </w:rPr>
+  </w:style>
+  <w:style w:type="paragraph" w:styleId="Title">
+    <w:name w:val="Title"/>
+    <w:basedOn w:val="Normal"/>
+    <w:next w:val="Normal"/>
+    <w:link w:val="TitleChar"/>
+    <w:uiPriority w:val="10"/>
+    <w:qFormat/>
+    <w:rsid w:val="006D1798"/>
+    <w:pPr>
+      <w:spacing w:after="0" w:line="240" w:lineRule="auto"/>
+      <w:contextualSpacing/>
+    </w:pPr>
+    <w:rPr>
+      <w:rFonts w:asciiTheme="majorHAnsi" w:eastAsiaTheme="majorEastAsia" w:hAnsiTheme="majorHAnsi" w:cstheme="majorBidi"/>
+      <w:spacing w:val="-10"/>
+      <w:kern w:val="28"/>
+      <w:sz w:val="56"/>
+      <w:szCs w:val="56"/>
+    </w:rPr>
+  </w:style>
+  <w:style w:type="character" w:customStyle="1" w:styleId="TitleChar">
+    <w:name w:val="Title Char"/>
+    <w:basedOn w:val="DefaultParagraphFont"/>
+    <w:link w:val="Title"/>
+    <w:uiPriority w:val="10"/>
+    <w:rsid w:val="006D1798"/>
+    <w:rPr>
+      <w:rFonts w:asciiTheme="majorHAnsi" w:eastAsiaTheme="majorEastAsia" w:hAnsiTheme="majorHAnsi" w:cstheme="majorBidi"/>
+      <w:spacing w:val="-10"/>
+      <w:kern w:val="28"/>
+      <w:sz w:val="56"/>
+      <w:szCs w:val="56"/>
     </w:rPr>
   </w:style>
 </w:styles>

</xml_diff>

<commit_message>
vault backup: 2023-11-28 16:48:05
</commit_message>
<xml_diff>
--- a/Vakken/Woorden als wapens/Weekopdrachten/Weekopdracht week 10(DOC).docx
+++ b/Vakken/Woorden als wapens/Weekopdrachten/Weekopdracht week 10(DOC).docx
@@ -71,14 +71,12 @@
         </w:rPr>
         <w:t xml:space="preserve">Taalkundig-stilistische analyse: de casus </w:t>
       </w:r>
-      <w:proofErr w:type="gramStart"/>
-      <w:r>
-        <w:rPr>
-          <w:lang w:val="nl-NL"/>
-        </w:rPr>
-        <w:t>Wilders /</w:t>
-      </w:r>
-      <w:proofErr w:type="gramEnd"/>
+      <w:r>
+        <w:rPr>
+          <w:lang w:val="nl-NL"/>
+        </w:rPr>
+        <w:t>Wilders/</w:t>
+      </w:r>
       <w:r>
         <w:rPr>
           <w:lang w:val="nl-NL"/>
@@ -250,14 +248,12 @@
         </w:rPr>
         <w:t xml:space="preserve"> uitgezonden kamer debat </w:t>
       </w:r>
-      <w:proofErr w:type="gramStart"/>
-      <w:r>
-        <w:rPr>
-          <w:lang w:val="nl-NL"/>
-        </w:rPr>
-        <w:t>bestudeerd</w:t>
-      </w:r>
-      <w:proofErr w:type="gramEnd"/>
+      <w:r>
+        <w:rPr>
+          <w:lang w:val="nl-NL"/>
+        </w:rPr>
+        <w:t>bestudeert</w:t>
+      </w:r>
       <w:r>
         <w:rPr>
           <w:lang w:val="nl-NL"/>
@@ -431,21 +427,12 @@
           <w:lang w:val="nl-NL"/>
         </w:rPr>
       </w:pPr>
-      <w:proofErr w:type="gramStart"/>
       <w:r>
         <w:rPr>
           <w:highlight w:val="cyan"/>
           <w:lang w:val="nl-NL"/>
         </w:rPr>
-        <w:t>concrete</w:t>
-      </w:r>
-      <w:proofErr w:type="gramEnd"/>
-      <w:r>
-        <w:rPr>
-          <w:highlight w:val="cyan"/>
-          <w:lang w:val="nl-NL"/>
-        </w:rPr>
-        <w:t xml:space="preserve"> of abstracte woorden</w:t>
+        <w:t>concrete of abstracte woorden</w:t>
       </w:r>
     </w:p>
     <w:p>
@@ -460,21 +447,12 @@
           <w:lang w:val="nl-NL"/>
         </w:rPr>
       </w:pPr>
-      <w:proofErr w:type="gramStart"/>
-      <w:r>
-        <w:rPr>
-          <w:highlight w:val="yellow"/>
-          <w:lang w:val="nl-NL"/>
-        </w:rPr>
-        <w:t>individuen</w:t>
-      </w:r>
-      <w:proofErr w:type="gramEnd"/>
-      <w:r>
-        <w:rPr>
-          <w:highlight w:val="yellow"/>
-          <w:lang w:val="nl-NL"/>
-        </w:rPr>
-        <w:t xml:space="preserve"> opvoeren als representatief voor grotere groep</w:t>
+      <w:r>
+        <w:rPr>
+          <w:highlight w:val="yellow"/>
+          <w:lang w:val="nl-NL"/>
+        </w:rPr>
+        <w:t>individuen opvoeren als representatief voor grotere groep</w:t>
       </w:r>
     </w:p>
     <w:p>
@@ -489,21 +467,12 @@
           <w:lang w:val="nl-NL"/>
         </w:rPr>
       </w:pPr>
-      <w:proofErr w:type="gramStart"/>
       <w:r>
         <w:rPr>
           <w:highlight w:val="cyan"/>
           <w:lang w:val="nl-NL"/>
         </w:rPr>
-        <w:t>veelzeggende</w:t>
-      </w:r>
-      <w:proofErr w:type="gramEnd"/>
-      <w:r>
-        <w:rPr>
-          <w:highlight w:val="cyan"/>
-          <w:lang w:val="nl-NL"/>
-        </w:rPr>
-        <w:t xml:space="preserve"> details</w:t>
+        <w:t>veelzeggende details</w:t>
       </w:r>
     </w:p>
     <w:p>
@@ -518,7 +487,6 @@
           <w:lang w:val="nl-NL"/>
         </w:rPr>
       </w:pPr>
-      <w:proofErr w:type="gramStart"/>
       <w:r>
         <w:rPr>
           <w:highlight w:val="cyan"/>
@@ -526,7 +494,6 @@
         </w:rPr>
         <w:t>citaten</w:t>
       </w:r>
-      <w:proofErr w:type="gramEnd"/>
     </w:p>
     <w:p>
       <w:pPr>
@@ -696,40 +663,24 @@
           <w:lang w:val="nl-NL"/>
         </w:rPr>
       </w:pPr>
-      <w:proofErr w:type="gramStart"/>
-      <w:r>
-        <w:rPr>
-          <w:lang w:val="nl-NL"/>
-        </w:rPr>
-        <w:t>in</w:t>
-      </w:r>
-      <w:proofErr w:type="gramEnd"/>
-      <w:r>
-        <w:rPr>
-          <w:lang w:val="nl-NL"/>
-        </w:rPr>
-        <w:t xml:space="preserve"> Den Haag, omdat de ratten letterlijk door hun huizen en door de straten</w:t>
-      </w:r>
-    </w:p>
-    <w:p>
-      <w:pPr>
-        <w:rPr>
-          <w:lang w:val="nl-NL"/>
-        </w:rPr>
-      </w:pPr>
-      <w:proofErr w:type="gramStart"/>
-      <w:r>
-        <w:rPr>
-          <w:lang w:val="nl-NL"/>
-        </w:rPr>
-        <w:t>lopen</w:t>
-      </w:r>
-      <w:proofErr w:type="gramEnd"/>
-      <w:r>
-        <w:rPr>
-          <w:lang w:val="nl-NL"/>
-        </w:rPr>
-        <w:t xml:space="preserve">. In Apeldoorn worden </w:t>
+      <w:r>
+        <w:rPr>
+          <w:lang w:val="nl-NL"/>
+        </w:rPr>
+        <w:t>in Den Haag, omdat de ratten letterlijk door hun huizen en door de straten</w:t>
+      </w:r>
+    </w:p>
+    <w:p>
+      <w:pPr>
+        <w:rPr>
+          <w:lang w:val="nl-NL"/>
+        </w:rPr>
+      </w:pPr>
+      <w:r>
+        <w:rPr>
+          <w:lang w:val="nl-NL"/>
+        </w:rPr>
+        <w:t xml:space="preserve">lopen. In Apeldoorn worden </w:t>
       </w:r>
       <w:r>
         <w:rPr>
@@ -751,19 +702,11 @@
           <w:lang w:val="nl-NL"/>
         </w:rPr>
       </w:pPr>
-      <w:proofErr w:type="gramStart"/>
-      <w:r>
-        <w:rPr>
-          <w:lang w:val="nl-NL"/>
-        </w:rPr>
-        <w:t>kleinschalige</w:t>
-      </w:r>
-      <w:proofErr w:type="gramEnd"/>
-      <w:r>
-        <w:rPr>
-          <w:lang w:val="nl-NL"/>
-        </w:rPr>
-        <w:t xml:space="preserve"> zorginstelling, het Kristal, te verhuizen, terwijl </w:t>
+      <w:r>
+        <w:rPr>
+          <w:lang w:val="nl-NL"/>
+        </w:rPr>
+        <w:t xml:space="preserve">kleinschalige zorginstelling, het Kristal, te verhuizen, terwijl </w:t>
       </w:r>
       <w:r>
         <w:rPr>
@@ -811,19 +754,11 @@
           <w:lang w:val="nl-NL"/>
         </w:rPr>
       </w:pPr>
-      <w:proofErr w:type="gramStart"/>
-      <w:r>
-        <w:rPr>
-          <w:lang w:val="nl-NL"/>
-        </w:rPr>
-        <w:t>dichtstbijzijnde</w:t>
-      </w:r>
-      <w:proofErr w:type="gramEnd"/>
-      <w:r>
-        <w:rPr>
-          <w:lang w:val="nl-NL"/>
-        </w:rPr>
-        <w:t xml:space="preserve"> is in Venlo, 30 kilometer verderop.</w:t>
+      <w:r>
+        <w:rPr>
+          <w:lang w:val="nl-NL"/>
+        </w:rPr>
+        <w:t>dichtstbijzijnde is in Venlo, 30 kilometer verderop.</w:t>
       </w:r>
     </w:p>
     <w:p>
@@ -878,19 +813,11 @@
           <w:lang w:val="nl-NL"/>
         </w:rPr>
       </w:pPr>
-      <w:proofErr w:type="gramStart"/>
-      <w:r>
-        <w:rPr>
-          <w:lang w:val="nl-NL"/>
-        </w:rPr>
-        <w:t>ben</w:t>
-      </w:r>
-      <w:proofErr w:type="gramEnd"/>
-      <w:r>
-        <w:rPr>
-          <w:lang w:val="nl-NL"/>
-        </w:rPr>
-        <w:t xml:space="preserve"> in Uden, Wit Korea, en de </w:t>
+      <w:r>
+        <w:rPr>
+          <w:lang w:val="nl-NL"/>
+        </w:rPr>
+        <w:t xml:space="preserve">ben in Uden, Wit Korea, en de </w:t>
       </w:r>
       <w:r>
         <w:rPr>
@@ -938,7 +865,6 @@
           <w:lang w:val="nl-NL"/>
         </w:rPr>
       </w:pPr>
-      <w:proofErr w:type="gramStart"/>
       <w:r>
         <w:rPr>
           <w:highlight w:val="yellow"/>
@@ -946,7 +872,6 @@
         </w:rPr>
         <w:t>inwoners</w:t>
       </w:r>
-      <w:proofErr w:type="gramEnd"/>
       <w:r>
         <w:rPr>
           <w:lang w:val="nl-NL"/>
@@ -960,19 +885,11 @@
           <w:lang w:val="nl-NL"/>
         </w:rPr>
       </w:pPr>
-      <w:proofErr w:type="gramStart"/>
-      <w:r>
-        <w:rPr>
-          <w:lang w:val="nl-NL"/>
-        </w:rPr>
-        <w:t>gewoon</w:t>
-      </w:r>
-      <w:proofErr w:type="gramEnd"/>
-      <w:r>
-        <w:rPr>
-          <w:lang w:val="nl-NL"/>
-        </w:rPr>
-        <w:t xml:space="preserve"> een normaal huis kopen in </w:t>
+      <w:r>
+        <w:rPr>
+          <w:lang w:val="nl-NL"/>
+        </w:rPr>
+        <w:t xml:space="preserve">gewoon een normaal huis kopen in </w:t>
       </w:r>
       <w:r>
         <w:rPr>
@@ -994,19 +911,11 @@
           <w:lang w:val="nl-NL"/>
         </w:rPr>
       </w:pPr>
-      <w:proofErr w:type="gramStart"/>
-      <w:r>
-        <w:rPr>
-          <w:lang w:val="nl-NL"/>
-        </w:rPr>
-        <w:t>daar</w:t>
-      </w:r>
-      <w:proofErr w:type="gramEnd"/>
-      <w:r>
-        <w:rPr>
-          <w:lang w:val="nl-NL"/>
-        </w:rPr>
-        <w:t xml:space="preserve"> alle huizen opkopen.</w:t>
+      <w:r>
+        <w:rPr>
+          <w:lang w:val="nl-NL"/>
+        </w:rPr>
+        <w:t>daar alle huizen opkopen.</w:t>
       </w:r>
     </w:p>
     <w:p>
@@ -1028,19 +937,11 @@
           <w:lang w:val="nl-NL"/>
         </w:rPr>
       </w:pPr>
-      <w:proofErr w:type="gramStart"/>
-      <w:r>
-        <w:rPr>
-          <w:lang w:val="nl-NL"/>
-        </w:rPr>
-        <w:t>zijn</w:t>
-      </w:r>
-      <w:proofErr w:type="gramEnd"/>
-      <w:r>
-        <w:rPr>
-          <w:lang w:val="nl-NL"/>
-        </w:rPr>
-        <w:t xml:space="preserve"> </w:t>
+      <w:r>
+        <w:rPr>
+          <w:lang w:val="nl-NL"/>
+        </w:rPr>
+        <w:t xml:space="preserve">zijn </w:t>
       </w:r>
       <w:r>
         <w:rPr>
@@ -1062,19 +963,11 @@
           <w:lang w:val="nl-NL"/>
         </w:rPr>
       </w:pPr>
-      <w:proofErr w:type="gramStart"/>
-      <w:r>
-        <w:rPr>
-          <w:lang w:val="nl-NL"/>
-        </w:rPr>
-        <w:t>verslechteringen</w:t>
-      </w:r>
-      <w:proofErr w:type="gramEnd"/>
-      <w:r>
-        <w:rPr>
-          <w:lang w:val="nl-NL"/>
-        </w:rPr>
-        <w:t xml:space="preserve"> in </w:t>
+      <w:r>
+        <w:rPr>
+          <w:lang w:val="nl-NL"/>
+        </w:rPr>
+        <w:t xml:space="preserve">verslechteringen in </w:t>
       </w:r>
       <w:r>
         <w:rPr>
@@ -1122,19 +1015,11 @@
           <w:lang w:val="nl-NL"/>
         </w:rPr>
       </w:pPr>
-      <w:proofErr w:type="gramStart"/>
-      <w:r>
-        <w:rPr>
-          <w:lang w:val="nl-NL"/>
-        </w:rPr>
-        <w:t>verbeteringen</w:t>
-      </w:r>
-      <w:proofErr w:type="gramEnd"/>
-      <w:r>
-        <w:rPr>
-          <w:lang w:val="nl-NL"/>
-        </w:rPr>
-        <w:t xml:space="preserve"> in </w:t>
+      <w:r>
+        <w:rPr>
+          <w:lang w:val="nl-NL"/>
+        </w:rPr>
+        <w:t xml:space="preserve">verbeteringen in </w:t>
       </w:r>
       <w:r>
         <w:rPr>
@@ -1156,61 +1041,37 @@
           <w:lang w:val="nl-NL"/>
         </w:rPr>
       </w:pPr>
-      <w:proofErr w:type="gramStart"/>
-      <w:r>
-        <w:rPr>
-          <w:lang w:val="nl-NL"/>
-        </w:rPr>
-        <w:t>buurten</w:t>
-      </w:r>
-      <w:proofErr w:type="gramEnd"/>
-      <w:r>
-        <w:rPr>
-          <w:lang w:val="nl-NL"/>
-        </w:rPr>
-        <w:t>. Het zijn vergeten buurten. Zo voelen mensen dat ook. Het trieste is wel</w:t>
-      </w:r>
-    </w:p>
-    <w:p>
-      <w:pPr>
-        <w:rPr>
-          <w:lang w:val="nl-NL"/>
-        </w:rPr>
-      </w:pPr>
-      <w:proofErr w:type="gramStart"/>
-      <w:r>
-        <w:rPr>
-          <w:lang w:val="nl-NL"/>
-        </w:rPr>
-        <w:t>dat</w:t>
-      </w:r>
-      <w:proofErr w:type="gramEnd"/>
-      <w:r>
-        <w:rPr>
-          <w:lang w:val="nl-NL"/>
-        </w:rPr>
-        <w:t xml:space="preserve"> juist deze vergeten buurten op dit moment heel erg weinig — niks, zou ik</w:t>
-      </w:r>
-    </w:p>
-    <w:p>
-      <w:pPr>
-        <w:rPr>
-          <w:lang w:val="nl-NL"/>
-        </w:rPr>
-      </w:pPr>
-      <w:proofErr w:type="gramStart"/>
-      <w:r>
-        <w:rPr>
-          <w:lang w:val="nl-NL"/>
-        </w:rPr>
-        <w:t>willen</w:t>
-      </w:r>
-      <w:proofErr w:type="gramEnd"/>
-      <w:r>
-        <w:rPr>
-          <w:lang w:val="nl-NL"/>
-        </w:rPr>
-        <w:t xml:space="preserve"> zeggen — van dit </w:t>
+      <w:r>
+        <w:rPr>
+          <w:lang w:val="nl-NL"/>
+        </w:rPr>
+        <w:t>buurten. Het zijn vergeten buurten. Zo voelen mensen dat ook. Het trieste is wel</w:t>
+      </w:r>
+    </w:p>
+    <w:p>
+      <w:pPr>
+        <w:rPr>
+          <w:lang w:val="nl-NL"/>
+        </w:rPr>
+      </w:pPr>
+      <w:r>
+        <w:rPr>
+          <w:lang w:val="nl-NL"/>
+        </w:rPr>
+        <w:t>dat juist deze vergeten buurten op dit moment heel erg weinig — niks, zou ik</w:t>
+      </w:r>
+    </w:p>
+    <w:p>
+      <w:pPr>
+        <w:rPr>
+          <w:lang w:val="nl-NL"/>
+        </w:rPr>
+      </w:pPr>
+      <w:r>
+        <w:rPr>
+          <w:lang w:val="nl-NL"/>
+        </w:rPr>
+        <w:t xml:space="preserve">willen zeggen — van dit </w:t>
       </w:r>
       <w:r>
         <w:rPr>
@@ -1246,19 +1107,11 @@
           <w:lang w:val="nl-NL"/>
         </w:rPr>
       </w:pPr>
-      <w:proofErr w:type="gramStart"/>
-      <w:r>
-        <w:rPr>
-          <w:lang w:val="nl-NL"/>
-        </w:rPr>
-        <w:t>weleens</w:t>
-      </w:r>
-      <w:proofErr w:type="gramEnd"/>
-      <w:r>
-        <w:rPr>
-          <w:lang w:val="nl-NL"/>
-        </w:rPr>
-        <w:t xml:space="preserve"> hoort, maar ik erger me er kapot aan: "</w:t>
+      <w:r>
+        <w:rPr>
+          <w:lang w:val="nl-NL"/>
+        </w:rPr>
+        <w:t>weleens hoort, maar ik erger me er kapot aan: "</w:t>
       </w:r>
       <w:r>
         <w:rPr>
@@ -1274,21 +1127,12 @@
           <w:lang w:val="nl-NL"/>
         </w:rPr>
       </w:pPr>
-      <w:proofErr w:type="gramStart"/>
       <w:r>
         <w:rPr>
           <w:highlight w:val="cyan"/>
           <w:lang w:val="nl-NL"/>
         </w:rPr>
-        <w:t>voor</w:t>
-      </w:r>
-      <w:proofErr w:type="gramEnd"/>
-      <w:r>
-        <w:rPr>
-          <w:highlight w:val="cyan"/>
-          <w:lang w:val="nl-NL"/>
-        </w:rPr>
-        <w:t xml:space="preserve"> uw kind? Kies dan voor particulier onderwijs.</w:t>
+        <w:t>voor uw kind? Kies dan voor particulier onderwijs.</w:t>
       </w:r>
       <w:r>
         <w:rPr>
@@ -1303,19 +1147,11 @@
           <w:lang w:val="nl-NL"/>
         </w:rPr>
       </w:pPr>
-      <w:proofErr w:type="gramStart"/>
-      <w:r>
-        <w:rPr>
-          <w:lang w:val="nl-NL"/>
-        </w:rPr>
-        <w:t>denk</w:t>
-      </w:r>
-      <w:proofErr w:type="gramEnd"/>
-      <w:r>
-        <w:rPr>
-          <w:lang w:val="nl-NL"/>
-        </w:rPr>
-        <w:t xml:space="preserve"> ik: zou er nou één </w:t>
+      <w:r>
+        <w:rPr>
+          <w:lang w:val="nl-NL"/>
+        </w:rPr>
+        <w:t xml:space="preserve">denk ik: zou er nou één </w:t>
       </w:r>
       <w:r>
         <w:rPr>
@@ -1337,19 +1173,11 @@
           <w:lang w:val="nl-NL"/>
         </w:rPr>
       </w:pPr>
-      <w:proofErr w:type="gramStart"/>
-      <w:r>
-        <w:rPr>
-          <w:lang w:val="nl-NL"/>
-        </w:rPr>
-        <w:t>het</w:t>
-      </w:r>
-      <w:proofErr w:type="gramEnd"/>
-      <w:r>
-        <w:rPr>
-          <w:lang w:val="nl-NL"/>
-        </w:rPr>
-        <w:t xml:space="preserve"> beste voor mijn kind? Natuurlijk, alle </w:t>
+      <w:r>
+        <w:rPr>
+          <w:lang w:val="nl-NL"/>
+        </w:rPr>
+        <w:t xml:space="preserve">het beste voor mijn kind? Natuurlijk, alle </w:t>
       </w:r>
       <w:r>
         <w:rPr>
@@ -1384,19 +1212,11 @@
           <w:lang w:val="nl-NL"/>
         </w:rPr>
       </w:pPr>
-      <w:proofErr w:type="gramStart"/>
-      <w:r>
-        <w:rPr>
-          <w:lang w:val="nl-NL"/>
-        </w:rPr>
-        <w:t>maar</w:t>
-      </w:r>
-      <w:proofErr w:type="gramEnd"/>
-      <w:r>
-        <w:rPr>
-          <w:lang w:val="nl-NL"/>
-        </w:rPr>
-        <w:t xml:space="preserve"> niet alle </w:t>
+      <w:r>
+        <w:rPr>
+          <w:lang w:val="nl-NL"/>
+        </w:rPr>
+        <w:t xml:space="preserve">maar niet alle </w:t>
       </w:r>
       <w:r>
         <w:rPr>
@@ -1526,19 +1346,11 @@
           <w:lang w:val="nl-NL"/>
         </w:rPr>
       </w:pPr>
-      <w:proofErr w:type="gramStart"/>
-      <w:r>
-        <w:rPr>
-          <w:lang w:val="nl-NL"/>
-        </w:rPr>
-        <w:t>de</w:t>
-      </w:r>
-      <w:proofErr w:type="gramEnd"/>
-      <w:r>
-        <w:rPr>
-          <w:lang w:val="nl-NL"/>
-        </w:rPr>
-        <w:t xml:space="preserve"> Algemene Politieke Beschouwingen (2021)</w:t>
+      <w:r>
+        <w:rPr>
+          <w:lang w:val="nl-NL"/>
+        </w:rPr>
+        <w:t>de Algemene Politieke Beschouwingen (2021)</w:t>
       </w:r>
     </w:p>
     <w:p>
@@ -1593,19 +1405,11 @@
           <w:lang w:val="nl-NL"/>
         </w:rPr>
       </w:pPr>
-      <w:proofErr w:type="gramStart"/>
-      <w:r>
-        <w:rPr>
-          <w:lang w:val="nl-NL"/>
-        </w:rPr>
-        <w:t>onzeker</w:t>
-      </w:r>
-      <w:proofErr w:type="gramEnd"/>
-      <w:r>
-        <w:rPr>
-          <w:lang w:val="nl-NL"/>
-        </w:rPr>
-        <w:t xml:space="preserve"> zijn over </w:t>
+      <w:r>
+        <w:rPr>
+          <w:lang w:val="nl-NL"/>
+        </w:rPr>
+        <w:t xml:space="preserve">onzeker zijn over </w:t>
       </w:r>
       <w:r>
         <w:rPr>
@@ -1640,40 +1444,24 @@
           <w:lang w:val="nl-NL"/>
         </w:rPr>
       </w:pPr>
-      <w:proofErr w:type="gramStart"/>
-      <w:r>
-        <w:rPr>
-          <w:lang w:val="nl-NL"/>
-        </w:rPr>
-        <w:t>de</w:t>
-      </w:r>
-      <w:proofErr w:type="gramEnd"/>
-      <w:r>
-        <w:rPr>
-          <w:lang w:val="nl-NL"/>
-        </w:rPr>
-        <w:t xml:space="preserve"> scheuren in de gevels hebben zien ontstaan en die al jaren wachten op</w:t>
-      </w:r>
-    </w:p>
-    <w:p>
-      <w:pPr>
-        <w:rPr>
-          <w:lang w:val="nl-NL"/>
-        </w:rPr>
-      </w:pPr>
-      <w:proofErr w:type="gramStart"/>
-      <w:r>
-        <w:rPr>
-          <w:lang w:val="nl-NL"/>
-        </w:rPr>
-        <w:t>versteviging</w:t>
-      </w:r>
-      <w:proofErr w:type="gramEnd"/>
-      <w:r>
-        <w:rPr>
-          <w:lang w:val="nl-NL"/>
-        </w:rPr>
-        <w:t xml:space="preserve"> van </w:t>
+      <w:r>
+        <w:rPr>
+          <w:lang w:val="nl-NL"/>
+        </w:rPr>
+        <w:t>de scheuren in de gevels hebben zien ontstaan en die al jaren wachten op</w:t>
+      </w:r>
+    </w:p>
+    <w:p>
+      <w:pPr>
+        <w:rPr>
+          <w:lang w:val="nl-NL"/>
+        </w:rPr>
+      </w:pPr>
+      <w:r>
+        <w:rPr>
+          <w:lang w:val="nl-NL"/>
+        </w:rPr>
+        <w:t xml:space="preserve">versteviging van </w:t>
       </w:r>
       <w:r>
         <w:rPr>
@@ -1695,19 +1483,11 @@
           <w:lang w:val="nl-NL"/>
         </w:rPr>
       </w:pPr>
-      <w:proofErr w:type="gramStart"/>
-      <w:r>
-        <w:rPr>
-          <w:lang w:val="nl-NL"/>
-        </w:rPr>
-        <w:t>kankerverwekkende</w:t>
-      </w:r>
-      <w:proofErr w:type="gramEnd"/>
-      <w:r>
-        <w:rPr>
-          <w:lang w:val="nl-NL"/>
-        </w:rPr>
-        <w:t xml:space="preserve"> deeltjes regent boven het dorp, waardoor </w:t>
+      <w:r>
+        <w:rPr>
+          <w:lang w:val="nl-NL"/>
+        </w:rPr>
+        <w:t xml:space="preserve">kankerverwekkende deeltjes regent boven het dorp, waardoor </w:t>
       </w:r>
       <w:r>
         <w:rPr>
@@ -1729,19 +1509,11 @@
           <w:lang w:val="nl-NL"/>
         </w:rPr>
       </w:pPr>
-      <w:proofErr w:type="gramStart"/>
-      <w:r>
-        <w:rPr>
-          <w:lang w:val="nl-NL"/>
-        </w:rPr>
-        <w:t>beter</w:t>
-      </w:r>
-      <w:proofErr w:type="gramEnd"/>
-      <w:r>
-        <w:rPr>
-          <w:lang w:val="nl-NL"/>
-        </w:rPr>
-        <w:t xml:space="preserve"> niet meer buiten kunnen spelen. Maar die </w:t>
+      <w:r>
+        <w:rPr>
+          <w:lang w:val="nl-NL"/>
+        </w:rPr>
+        <w:t xml:space="preserve">beter niet meer buiten kunnen spelen. Maar die </w:t>
       </w:r>
       <w:r>
         <w:rPr>
@@ -1763,19 +1535,11 @@
           <w:lang w:val="nl-NL"/>
         </w:rPr>
       </w:pPr>
-      <w:proofErr w:type="gramStart"/>
-      <w:r>
-        <w:rPr>
-          <w:lang w:val="nl-NL"/>
-        </w:rPr>
-        <w:t>neer</w:t>
-      </w:r>
-      <w:proofErr w:type="gramEnd"/>
-      <w:r>
-        <w:rPr>
-          <w:lang w:val="nl-NL"/>
-        </w:rPr>
-        <w:t>. Die komen in actie.</w:t>
+      <w:r>
+        <w:rPr>
+          <w:lang w:val="nl-NL"/>
+        </w:rPr>
+        <w:t>neer. Die komen in actie.</w:t>
       </w:r>
     </w:p>
     <w:p>
@@ -1810,19 +1574,11 @@
           <w:lang w:val="nl-NL"/>
         </w:rPr>
       </w:pPr>
-      <w:proofErr w:type="gramStart"/>
-      <w:r>
-        <w:rPr>
-          <w:lang w:val="nl-NL"/>
-        </w:rPr>
-        <w:t>op</w:t>
-      </w:r>
-      <w:proofErr w:type="gramEnd"/>
-      <w:r>
-        <w:rPr>
-          <w:lang w:val="nl-NL"/>
-        </w:rPr>
-        <w:t xml:space="preserve"> voor zichzelf, </w:t>
+      <w:r>
+        <w:rPr>
+          <w:lang w:val="nl-NL"/>
+        </w:rPr>
+        <w:t xml:space="preserve">op voor zichzelf, </w:t>
       </w:r>
       <w:r>
         <w:rPr>
@@ -1883,7 +1639,6 @@
           <w:lang w:val="nl-NL"/>
         </w:rPr>
       </w:pPr>
-      <w:proofErr w:type="gramStart"/>
       <w:r>
         <w:rPr>
           <w:highlight w:val="yellow"/>
@@ -1891,7 +1646,6 @@
         </w:rPr>
         <w:t>zij</w:t>
       </w:r>
-      <w:proofErr w:type="gramEnd"/>
       <w:r>
         <w:rPr>
           <w:lang w:val="nl-NL"/>
@@ -1918,19 +1672,11 @@
           <w:lang w:val="nl-NL"/>
         </w:rPr>
       </w:pPr>
-      <w:proofErr w:type="gramStart"/>
-      <w:r>
-        <w:rPr>
-          <w:lang w:val="nl-NL"/>
-        </w:rPr>
-        <w:t>inlossen</w:t>
-      </w:r>
-      <w:proofErr w:type="gramEnd"/>
-      <w:r>
-        <w:rPr>
-          <w:lang w:val="nl-NL"/>
-        </w:rPr>
-        <w:t xml:space="preserve"> van eerder gedane beloftes.</w:t>
+      <w:r>
+        <w:rPr>
+          <w:lang w:val="nl-NL"/>
+        </w:rPr>
+        <w:t>inlossen van eerder gedane beloftes.</w:t>
       </w:r>
     </w:p>
     <w:p>
@@ -1959,19 +1705,11 @@
           <w:lang w:val="nl-NL"/>
         </w:rPr>
       </w:pPr>
-      <w:proofErr w:type="gramStart"/>
-      <w:r>
-        <w:rPr>
-          <w:lang w:val="nl-NL"/>
-        </w:rPr>
-        <w:t>op</w:t>
-      </w:r>
-      <w:proofErr w:type="gramEnd"/>
-      <w:r>
-        <w:rPr>
-          <w:lang w:val="nl-NL"/>
-        </w:rPr>
-        <w:t xml:space="preserve">. Dat maakt </w:t>
+      <w:r>
+        <w:rPr>
+          <w:lang w:val="nl-NL"/>
+        </w:rPr>
+        <w:t xml:space="preserve">op. Dat maakt </w:t>
       </w:r>
       <w:r>
         <w:rPr>
@@ -2019,19 +1757,11 @@
           <w:lang w:val="nl-NL"/>
         </w:rPr>
       </w:pPr>
-      <w:proofErr w:type="gramStart"/>
-      <w:r>
-        <w:rPr>
-          <w:lang w:val="nl-NL"/>
-        </w:rPr>
-        <w:t>de</w:t>
-      </w:r>
-      <w:proofErr w:type="gramEnd"/>
-      <w:r>
-        <w:rPr>
-          <w:lang w:val="nl-NL"/>
-        </w:rPr>
-        <w:t xml:space="preserve"> industrie doorgaan met haar ziekmakende en vervuilende uitstoot? Kan de</w:t>
+      <w:r>
+        <w:rPr>
+          <w:lang w:val="nl-NL"/>
+        </w:rPr>
+        <w:t>de industrie doorgaan met haar ziekmakende en vervuilende uitstoot? Kan de</w:t>
       </w:r>
     </w:p>
     <w:p>
@@ -2060,19 +1790,11 @@
           <w:lang w:val="nl-NL"/>
         </w:rPr>
       </w:pPr>
-      <w:proofErr w:type="gramStart"/>
-      <w:r>
-        <w:rPr>
-          <w:lang w:val="nl-NL"/>
-        </w:rPr>
-        <w:t>beleggers</w:t>
-      </w:r>
-      <w:proofErr w:type="gramEnd"/>
-      <w:r>
-        <w:rPr>
-          <w:lang w:val="nl-NL"/>
-        </w:rPr>
-        <w:t xml:space="preserve"> en grondeigenaars blijven </w:t>
+      <w:r>
+        <w:rPr>
+          <w:lang w:val="nl-NL"/>
+        </w:rPr>
+        <w:t xml:space="preserve">beleggers en grondeigenaars blijven </w:t>
       </w:r>
       <w:r>
         <w:rPr>
@@ -2120,19 +1842,11 @@
           <w:lang w:val="nl-NL"/>
         </w:rPr>
       </w:pPr>
-      <w:proofErr w:type="gramStart"/>
-      <w:r>
-        <w:rPr>
-          <w:lang w:val="nl-NL"/>
-        </w:rPr>
-        <w:t>veilige</w:t>
-      </w:r>
-      <w:proofErr w:type="gramEnd"/>
-      <w:r>
-        <w:rPr>
-          <w:lang w:val="nl-NL"/>
-        </w:rPr>
-        <w:t xml:space="preserve"> leefomgeving waar je thuis bent en waar je je thuis voelt? Van </w:t>
+      <w:r>
+        <w:rPr>
+          <w:lang w:val="nl-NL"/>
+        </w:rPr>
+        <w:t xml:space="preserve">veilige leefomgeving waar je thuis bent en waar je je thuis voelt? Van </w:t>
       </w:r>
       <w:r>
         <w:rPr>
@@ -2154,7 +1868,6 @@
           <w:lang w:val="nl-NL"/>
         </w:rPr>
       </w:pPr>
-      <w:proofErr w:type="gramStart"/>
       <w:r>
         <w:rPr>
           <w:highlight w:val="yellow"/>
@@ -2162,7 +1875,6 @@
         </w:rPr>
         <w:t>onze</w:t>
       </w:r>
-      <w:proofErr w:type="gramEnd"/>
       <w:r>
         <w:rPr>
           <w:lang w:val="nl-NL"/>
@@ -2202,7 +1914,6 @@
           <w:lang w:val="nl-NL"/>
         </w:rPr>
       </w:pPr>
-      <w:proofErr w:type="gramStart"/>
       <w:r>
         <w:rPr>
           <w:highlight w:val="yellow"/>
@@ -2210,7 +1921,6 @@
         </w:rPr>
         <w:t>ons</w:t>
       </w:r>
-      <w:proofErr w:type="gramEnd"/>
       <w:r>
         <w:rPr>
           <w:lang w:val="nl-NL"/>
@@ -2250,7 +1960,6 @@
           <w:lang w:val="nl-NL"/>
         </w:rPr>
       </w:pPr>
-      <w:proofErr w:type="gramStart"/>
       <w:r>
         <w:rPr>
           <w:highlight w:val="cyan"/>
@@ -2258,7 +1967,6 @@
         </w:rPr>
         <w:t>sociaaldemocratie</w:t>
       </w:r>
-      <w:proofErr w:type="gramEnd"/>
       <w:r>
         <w:rPr>
           <w:lang w:val="nl-NL"/>
@@ -2285,19 +1993,11 @@
           <w:lang w:val="nl-NL"/>
         </w:rPr>
       </w:pPr>
-      <w:proofErr w:type="gramStart"/>
-      <w:r>
-        <w:rPr>
-          <w:lang w:val="nl-NL"/>
-        </w:rPr>
-        <w:t>samenwerken</w:t>
-      </w:r>
-      <w:proofErr w:type="gramEnd"/>
-      <w:r>
-        <w:rPr>
-          <w:lang w:val="nl-NL"/>
-        </w:rPr>
-        <w:t xml:space="preserve">. Samen staan </w:t>
+      <w:r>
+        <w:rPr>
+          <w:lang w:val="nl-NL"/>
+        </w:rPr>
+        <w:t xml:space="preserve">samenwerken. Samen staan </w:t>
       </w:r>
       <w:r>
         <w:rPr>
@@ -2332,40 +2032,24 @@
           <w:lang w:val="nl-NL"/>
         </w:rPr>
       </w:pPr>
-      <w:proofErr w:type="gramStart"/>
-      <w:r>
-        <w:rPr>
-          <w:lang w:val="nl-NL"/>
-        </w:rPr>
-        <w:t>en</w:t>
-      </w:r>
-      <w:proofErr w:type="gramEnd"/>
-      <w:r>
-        <w:rPr>
-          <w:lang w:val="nl-NL"/>
-        </w:rPr>
-        <w:t xml:space="preserve"> mooier maken, door krachten te bundelen tussen mensen, samen met</w:t>
-      </w:r>
-    </w:p>
-    <w:p>
-      <w:pPr>
-        <w:rPr>
-          <w:lang w:val="nl-NL"/>
-        </w:rPr>
-      </w:pPr>
-      <w:proofErr w:type="gramStart"/>
-      <w:r>
-        <w:rPr>
-          <w:lang w:val="nl-NL"/>
-        </w:rPr>
-        <w:t>maatschappelijke</w:t>
-      </w:r>
-      <w:proofErr w:type="gramEnd"/>
-      <w:r>
-        <w:rPr>
-          <w:lang w:val="nl-NL"/>
-        </w:rPr>
-        <w:t xml:space="preserve"> bewegingen, vakbonden en politieke partijen. Samen met hen</w:t>
+      <w:r>
+        <w:rPr>
+          <w:lang w:val="nl-NL"/>
+        </w:rPr>
+        <w:t>en mooier maken, door krachten te bundelen tussen mensen, samen met</w:t>
+      </w:r>
+    </w:p>
+    <w:p>
+      <w:pPr>
+        <w:rPr>
+          <w:lang w:val="nl-NL"/>
+        </w:rPr>
+      </w:pPr>
+      <w:r>
+        <w:rPr>
+          <w:lang w:val="nl-NL"/>
+        </w:rPr>
+        <w:t>maatschappelijke bewegingen, vakbonden en politieke partijen. Samen met hen</w:t>
       </w:r>
       <w:r>
         <w:rPr>
@@ -2399,19 +2083,11 @@
           <w:lang w:val="nl-NL"/>
         </w:rPr>
       </w:pPr>
-      <w:proofErr w:type="gramStart"/>
-      <w:r>
-        <w:rPr>
-          <w:lang w:val="nl-NL"/>
-        </w:rPr>
-        <w:t>maken</w:t>
-      </w:r>
-      <w:proofErr w:type="gramEnd"/>
-      <w:r>
-        <w:rPr>
-          <w:lang w:val="nl-NL"/>
-        </w:rPr>
-        <w:t>.</w:t>
+      <w:r>
+        <w:rPr>
+          <w:lang w:val="nl-NL"/>
+        </w:rPr>
+        <w:t>maken.</w:t>
       </w:r>
     </w:p>
     <w:sectPr>

</xml_diff>